<commit_message>
Updated default hl7message message in soap connectivity updated documentation for soap connectivity as well
</commit_message>
<xml_diff>
--- a/hit-iz-resource/src/main/resources/soap/Connectivity/receiver/SOAPCON_2_SubmitSingleMessage_Response/TestPackage.docx
+++ b/hit-iz-resource/src/main/resources/soap/Connectivity/receiver/SOAPCON_2_SubmitSingleMessage_Response/TestPackage.docx
@@ -1,6 +1,6 @@
 
 <file path=word/document.xml><?xml version="1.0" encoding="utf-8"?>
-<w:document xmlns:wpc="http://schemas.microsoft.com/office/word/2010/wordprocessingCanvas" xmlns:mo="http://schemas.microsoft.com/office/mac/office/2008/main" xmlns:mc="http://schemas.openxmlformats.org/markup-compatibility/2006" xmlns:mv="urn:schemas-microsoft-com:mac:vml" xmlns:o="urn:schemas-microsoft-com:office:office" xmlns:r="http://schemas.openxmlformats.org/officeDocument/2006/relationships" xmlns:m="http://schemas.openxmlformats.org/officeDocument/2006/math" xmlns:v="urn:schemas-microsoft-com:vml" xmlns:wp14="http://schemas.microsoft.com/office/word/2010/wordprocessingDrawing" xmlns:wp="http://schemas.openxmlformats.org/drawingml/2006/wordprocessingDrawing" xmlns:w10="urn:schemas-microsoft-com:office:word" xmlns:w="http://schemas.openxmlformats.org/wordprocessingml/2006/main" xmlns:w14="http://schemas.microsoft.com/office/word/2010/wordml" xmlns:wpg="http://schemas.microsoft.com/office/word/2010/wordprocessingGroup" xmlns:wpi="http://schemas.microsoft.com/office/word/2010/wordprocessingInk" xmlns:wne="http://schemas.microsoft.com/office/word/2006/wordml" xmlns:wps="http://schemas.microsoft.com/office/word/2010/wordprocessingShape" mc:Ignorable="w14 wp14">
+<w:document xmlns:wpc="http://schemas.microsoft.com/office/word/2010/wordprocessingCanvas" xmlns:cx="http://schemas.microsoft.com/office/drawing/2014/chartex" xmlns:cx1="http://schemas.microsoft.com/office/drawing/2015/9/8/chartex" xmlns:cx2="http://schemas.microsoft.com/office/drawing/2015/10/21/chartex" xmlns:cx3="http://schemas.microsoft.com/office/drawing/2016/5/9/chartex" xmlns:cx4="http://schemas.microsoft.com/office/drawing/2016/5/10/chartex" xmlns:cx5="http://schemas.microsoft.com/office/drawing/2016/5/11/chartex" xmlns:cx6="http://schemas.microsoft.com/office/drawing/2016/5/12/chartex" xmlns:cx7="http://schemas.microsoft.com/office/drawing/2016/5/13/chartex" xmlns:cx8="http://schemas.microsoft.com/office/drawing/2016/5/14/chartex" xmlns:mc="http://schemas.openxmlformats.org/markup-compatibility/2006" xmlns:aink="http://schemas.microsoft.com/office/drawing/2016/ink" xmlns:am3d="http://schemas.microsoft.com/office/drawing/2017/model3d" xmlns:o="urn:schemas-microsoft-com:office:office" xmlns:r="http://schemas.openxmlformats.org/officeDocument/2006/relationships" xmlns:m="http://schemas.openxmlformats.org/officeDocument/2006/math" xmlns:v="urn:schemas-microsoft-com:vml" xmlns:wp14="http://schemas.microsoft.com/office/word/2010/wordprocessingDrawing" xmlns:wp="http://schemas.openxmlformats.org/drawingml/2006/wordprocessingDrawing" xmlns:w10="urn:schemas-microsoft-com:office:word" xmlns:w="http://schemas.openxmlformats.org/wordprocessingml/2006/main" xmlns:w14="http://schemas.microsoft.com/office/word/2010/wordml" xmlns:w15="http://schemas.microsoft.com/office/word/2012/wordml" xmlns:w16cid="http://schemas.microsoft.com/office/word/2016/wordml/cid" xmlns:w16se="http://schemas.microsoft.com/office/word/2015/wordml/symex" xmlns:wpg="http://schemas.microsoft.com/office/word/2010/wordprocessingGroup" xmlns:wpi="http://schemas.microsoft.com/office/word/2010/wordprocessingInk" xmlns:wne="http://schemas.microsoft.com/office/word/2006/wordml" xmlns:wps="http://schemas.microsoft.com/office/word/2010/wordprocessingShape" mc:Ignorable="w14 w15 w16se w16cid wp14">
   <w:body>
     <w:p>
       <w:pPr>
@@ -1128,7 +1128,7 @@
                     <pic:cNvPicPr/>
                   </pic:nvPicPr>
                   <pic:blipFill>
-                    <a:blip r:embed="rId8"/>
+                    <a:blip r:embed="rId7"/>
                     <a:stretch>
                       <a:fillRect/>
                     </a:stretch>
@@ -2233,40 +2233,331 @@
           </w:tcPr>
           <w:p>
             <w:pPr>
-              <w:tabs>
-                <w:tab w:val="left" w:pos="765"/>
-              </w:tabs>
               <w:autoSpaceDE w:val="0"/>
               <w:autoSpaceDN w:val="0"/>
               <w:adjustRightInd w:val="0"/>
               <w:rPr>
-                <w:rFonts w:ascii="Times New Roman" w:hAnsi="Times New Roman" w:cs="Times New Roman"/>
-                <w:sz w:val="24"/>
-                <w:szCs w:val="24"/>
+                <w:rFonts w:ascii="Monaco" w:hAnsi="Monaco" w:cs="Monaco"/>
               </w:rPr>
             </w:pPr>
             <w:r>
               <w:rPr>
-                <w:rFonts w:ascii="Times New Roman" w:hAnsi="Times New Roman" w:cs="Times New Roman"/>
-                <w:szCs w:val="24"/>
-              </w:rPr>
-              <w:t xml:space="preserve">MSH|^~\&amp;amp;|Test EHR Application|X68||NIST Test </w:t>
+                <w:rFonts w:ascii="Monaco" w:hAnsi="Monaco" w:cs="Monaco"/>
+                <w:color w:val="000000"/>
+              </w:rPr>
+              <w:t>MSH|^~\</w:t>
+            </w:r>
+            <w:r>
+              <w:rPr>
+                <w:rFonts w:ascii="Monaco" w:hAnsi="Monaco" w:cs="Monaco"/>
+                <w:color w:val="2A00FF"/>
+              </w:rPr>
+              <w:t>&amp;amp;</w:t>
+            </w:r>
+            <w:r>
+              <w:rPr>
+                <w:rFonts w:ascii="Monaco" w:hAnsi="Monaco" w:cs="Monaco"/>
+                <w:color w:val="000000"/>
+              </w:rPr>
+              <w:t>|||||20180726102500-0600||VXU^V04^VXU_V04|1cuT-A.01.01.3n|P|2.5.1|||ER|AL|||||Z22^CDCPHINVS</w:t>
+            </w:r>
+            <w:r>
+              <w:rPr>
+                <w:rFonts w:ascii="Monaco" w:hAnsi="Monaco" w:cs="Monaco"/>
+                <w:color w:val="2A00FF"/>
+              </w:rPr>
+              <w:t>&amp;#xD;</w:t>
+            </w:r>
+            <w:r>
+              <w:rPr>
+                <w:rFonts w:ascii="Monaco" w:hAnsi="Monaco" w:cs="Monaco"/>
+                <w:color w:val="000000"/>
+              </w:rPr>
+              <w:t>PID|1||L05M820^^^AIRA^MR||</w:t>
+            </w:r>
+            <w:r>
+              <w:rPr>
+                <w:rFonts w:ascii="Monaco" w:hAnsi="Monaco" w:cs="Monaco"/>
+                <w:color w:val="000000"/>
+                <w:u w:val="single"/>
+              </w:rPr>
+              <w:t>Northumberland</w:t>
+            </w:r>
+            <w:r>
+              <w:rPr>
+                <w:rFonts w:ascii="Monaco" w:hAnsi="Monaco" w:cs="Monaco"/>
+                <w:color w:val="000000"/>
+              </w:rPr>
+              <w:t>^</w:t>
+            </w:r>
+            <w:r>
+              <w:rPr>
+                <w:rFonts w:ascii="Monaco" w:hAnsi="Monaco" w:cs="Monaco"/>
+                <w:color w:val="000000"/>
+                <w:u w:val="single"/>
+              </w:rPr>
+              <w:t>Kaja</w:t>
+            </w:r>
+            <w:r>
+              <w:rPr>
+                <w:rFonts w:ascii="Monaco" w:hAnsi="Monaco" w:cs="Monaco"/>
+                <w:color w:val="000000"/>
+              </w:rPr>
+              <w:t>^</w:t>
+            </w:r>
+            <w:r>
+              <w:rPr>
+                <w:rFonts w:ascii="Monaco" w:hAnsi="Monaco" w:cs="Monaco"/>
+                <w:color w:val="000000"/>
+                <w:u w:val="single"/>
+              </w:rPr>
+              <w:t>Hetal</w:t>
+            </w:r>
+            <w:r>
+              <w:rPr>
+                <w:rFonts w:ascii="Monaco" w:hAnsi="Monaco" w:cs="Monaco"/>
+                <w:color w:val="000000"/>
+              </w:rPr>
+              <w:t>^^^^L|</w:t>
+            </w:r>
+            <w:r>
+              <w:rPr>
+                <w:rFonts w:ascii="Monaco" w:hAnsi="Monaco" w:cs="Monaco"/>
+                <w:color w:val="000000"/>
+                <w:u w:val="single"/>
+              </w:rPr>
+              <w:t>Iversen</w:t>
+            </w:r>
+            <w:r>
+              <w:rPr>
+                <w:rFonts w:ascii="Monaco" w:hAnsi="Monaco" w:cs="Monaco"/>
+                <w:color w:val="000000"/>
+              </w:rPr>
+              <w:t>^</w:t>
+            </w:r>
+            <w:r>
+              <w:rPr>
+                <w:rFonts w:ascii="Monaco" w:hAnsi="Monaco" w:cs="Monaco"/>
+                <w:color w:val="000000"/>
+                <w:u w:val="single"/>
+              </w:rPr>
+              <w:t>Trinidad</w:t>
+            </w:r>
+            <w:r>
+              <w:rPr>
+                <w:rFonts w:ascii="Monaco" w:hAnsi="Monaco" w:cs="Monaco"/>
+                <w:color w:val="000000"/>
+              </w:rPr>
+              <w:t xml:space="preserve">^^^^^M|20020715|F||2106-3^White^CDCREC|93 </w:t>
+            </w:r>
+            <w:r>
+              <w:rPr>
+                <w:rFonts w:ascii="Monaco" w:hAnsi="Monaco" w:cs="Monaco"/>
+                <w:color w:val="000000"/>
+                <w:u w:val="single"/>
+              </w:rPr>
+              <w:t>Scott</w:t>
+            </w:r>
+            <w:r>
+              <w:rPr>
+                <w:rFonts w:ascii="Monaco" w:hAnsi="Monaco" w:cs="Monaco"/>
+                <w:color w:val="000000"/>
+              </w:rPr>
+              <w:t xml:space="preserve"> </w:t>
+            </w:r>
+            <w:r>
+              <w:rPr>
+                <w:rFonts w:ascii="Monaco" w:hAnsi="Monaco" w:cs="Monaco"/>
+                <w:color w:val="000000"/>
+                <w:u w:val="single"/>
+              </w:rPr>
+              <w:t>Cir</w:t>
+            </w:r>
+            <w:r>
+              <w:rPr>
+                <w:rFonts w:ascii="Monaco" w:hAnsi="Monaco" w:cs="Monaco"/>
+                <w:color w:val="000000"/>
+              </w:rPr>
+              <w:t xml:space="preserve">^^Fountain^MI^49410^USA^P||^PRN^PH^^^231^6541667|||||||||2186-5^not </w:t>
+            </w:r>
+            <w:r>
+              <w:rPr>
+                <w:rFonts w:ascii="Monaco" w:hAnsi="Monaco" w:cs="Monaco"/>
+                <w:color w:val="000000"/>
+                <w:u w:val="single"/>
+              </w:rPr>
+              <w:t>Hispanic</w:t>
+            </w:r>
+            <w:r>
+              <w:rPr>
+                <w:rFonts w:ascii="Monaco" w:hAnsi="Monaco" w:cs="Monaco"/>
+                <w:color w:val="000000"/>
+              </w:rPr>
+              <w:t xml:space="preserve"> or </w:t>
             </w:r>
             <w:proofErr w:type="spellStart"/>
             <w:r>
               <w:rPr>
-                <w:rFonts w:ascii="Times New Roman" w:hAnsi="Times New Roman" w:cs="Times New Roman"/>
-                <w:szCs w:val="24"/>
-              </w:rPr>
-              <w:t>Iz</w:t>
+                <w:rFonts w:ascii="Monaco" w:hAnsi="Monaco" w:cs="Monaco"/>
+                <w:color w:val="000000"/>
+                <w:u w:val="single"/>
+              </w:rPr>
+              <w:t>Latino</w:t>
+            </w:r>
+            <w:r>
+              <w:rPr>
+                <w:rFonts w:ascii="Monaco" w:hAnsi="Monaco" w:cs="Monaco"/>
+                <w:color w:val="000000"/>
+              </w:rPr>
+              <w:t>^CDCREC</w:t>
             </w:r>
             <w:proofErr w:type="spellEnd"/>
             <w:r>
               <w:rPr>
-                <w:rFonts w:ascii="Times New Roman" w:hAnsi="Times New Roman" w:cs="Times New Roman"/>
-                <w:szCs w:val="24"/>
-              </w:rPr>
-              <w:t xml:space="preserve"> Reg|201207010822||VXU^V04^VXU_V04|NIST-IZ-007.00|P|2.5.1|||AL|ER&amp;#xD;PID|1||MR-99922^^^NIST MPI^MR||Montgomery^Lewis^^^^^L||20010821|M&amp;#xD;ORC|RE||IZ-783276^NDA&amp;#xD;RXA|0|1|20110215||118^HPV^CVX|999|||01^Historical information - source unspecified^NIP001</w:t>
+                <w:rFonts w:ascii="Monaco" w:hAnsi="Monaco" w:cs="Monaco"/>
+                <w:color w:val="000000"/>
+              </w:rPr>
+              <w:t>||N||||||N</w:t>
+            </w:r>
+            <w:r>
+              <w:rPr>
+                <w:rFonts w:ascii="Monaco" w:hAnsi="Monaco" w:cs="Monaco"/>
+                <w:color w:val="2A00FF"/>
+              </w:rPr>
+              <w:t>&amp;#xD;</w:t>
+            </w:r>
+            <w:r>
+              <w:rPr>
+                <w:rFonts w:ascii="Monaco" w:hAnsi="Monaco" w:cs="Monaco"/>
+                <w:color w:val="000000"/>
+              </w:rPr>
+              <w:t xml:space="preserve">PD1|||||||||||02^Reminder/Recall - any </w:t>
+            </w:r>
+            <w:bookmarkStart w:id="0" w:name="_GoBack"/>
+            <w:bookmarkEnd w:id="0"/>
+            <w:r>
+              <w:rPr>
+                <w:rFonts w:ascii="Monaco" w:hAnsi="Monaco" w:cs="Monaco"/>
+                <w:color w:val="000000"/>
+              </w:rPr>
+              <w:t>method^HL70215|N|20180726|||A|20180726|20180726</w:t>
+            </w:r>
+            <w:r>
+              <w:rPr>
+                <w:rFonts w:ascii="Monaco" w:hAnsi="Monaco" w:cs="Monaco"/>
+                <w:color w:val="2A00FF"/>
+              </w:rPr>
+              <w:t>&amp;#xD;</w:t>
+            </w:r>
+            <w:r>
+              <w:rPr>
+                <w:rFonts w:ascii="Monaco" w:hAnsi="Monaco" w:cs="Monaco"/>
+                <w:color w:val="000000"/>
+              </w:rPr>
+              <w:t>NK1|1|</w:t>
+            </w:r>
+            <w:r>
+              <w:rPr>
+                <w:rFonts w:ascii="Monaco" w:hAnsi="Monaco" w:cs="Monaco"/>
+                <w:color w:val="000000"/>
+                <w:u w:val="single"/>
+              </w:rPr>
+              <w:t>Northumberland</w:t>
+            </w:r>
+            <w:r>
+              <w:rPr>
+                <w:rFonts w:ascii="Monaco" w:hAnsi="Monaco" w:cs="Monaco"/>
+                <w:color w:val="000000"/>
+              </w:rPr>
+              <w:t>^</w:t>
+            </w:r>
+            <w:r>
+              <w:rPr>
+                <w:rFonts w:ascii="Monaco" w:hAnsi="Monaco" w:cs="Monaco"/>
+                <w:color w:val="000000"/>
+                <w:u w:val="single"/>
+              </w:rPr>
+              <w:t>Iversen</w:t>
+            </w:r>
+            <w:r>
+              <w:rPr>
+                <w:rFonts w:ascii="Monaco" w:hAnsi="Monaco" w:cs="Monaco"/>
+                <w:color w:val="000000"/>
+              </w:rPr>
+              <w:t>^</w:t>
+            </w:r>
+            <w:r>
+              <w:rPr>
+                <w:rFonts w:ascii="Monaco" w:hAnsi="Monaco" w:cs="Monaco"/>
+                <w:color w:val="000000"/>
+                <w:u w:val="single"/>
+              </w:rPr>
+              <w:t>Marion</w:t>
+            </w:r>
+            <w:r>
+              <w:rPr>
+                <w:rFonts w:ascii="Monaco" w:hAnsi="Monaco" w:cs="Monaco"/>
+                <w:color w:val="000000"/>
+              </w:rPr>
+              <w:t xml:space="preserve">^^^^L|MTH^Mother^HL70063|93 </w:t>
+            </w:r>
+            <w:r>
+              <w:rPr>
+                <w:rFonts w:ascii="Monaco" w:hAnsi="Monaco" w:cs="Monaco"/>
+                <w:color w:val="000000"/>
+                <w:u w:val="single"/>
+              </w:rPr>
+              <w:t>Scott</w:t>
+            </w:r>
+            <w:r>
+              <w:rPr>
+                <w:rFonts w:ascii="Monaco" w:hAnsi="Monaco" w:cs="Monaco"/>
+                <w:color w:val="000000"/>
+              </w:rPr>
+              <w:t xml:space="preserve"> </w:t>
+            </w:r>
+            <w:r>
+              <w:rPr>
+                <w:rFonts w:ascii="Monaco" w:hAnsi="Monaco" w:cs="Monaco"/>
+                <w:color w:val="000000"/>
+                <w:u w:val="single"/>
+              </w:rPr>
+              <w:t>Cir</w:t>
+            </w:r>
+            <w:r>
+              <w:rPr>
+                <w:rFonts w:ascii="Monaco" w:hAnsi="Monaco" w:cs="Monaco"/>
+                <w:color w:val="000000"/>
+              </w:rPr>
+              <w:t>^^Fountain^MI^49410^USA^P|^PRN^PH^^^231^6541667</w:t>
+            </w:r>
+            <w:r>
+              <w:rPr>
+                <w:rFonts w:ascii="Monaco" w:hAnsi="Monaco" w:cs="Monaco"/>
+                <w:color w:val="2A00FF"/>
+              </w:rPr>
+              <w:t>&amp;#xD;</w:t>
+            </w:r>
+            <w:r>
+              <w:rPr>
+                <w:rFonts w:ascii="Monaco" w:hAnsi="Monaco" w:cs="Monaco"/>
+                <w:color w:val="000000"/>
+              </w:rPr>
+              <w:t>ORC|RE||BL05M820.1^AIRA</w:t>
+            </w:r>
+            <w:r>
+              <w:rPr>
+                <w:rFonts w:ascii="Monaco" w:hAnsi="Monaco" w:cs="Monaco"/>
+                <w:color w:val="2A00FF"/>
+              </w:rPr>
+              <w:t>&amp;#xD;</w:t>
+            </w:r>
+            <w:r>
+              <w:rPr>
+                <w:rFonts w:ascii="Monaco" w:hAnsi="Monaco" w:cs="Monaco"/>
+                <w:color w:val="000000"/>
+              </w:rPr>
+              <w:t>RXA|0|1|20060726||03^MMR^CVX|999|||01^Historical^NIP001|||||||||||CP|A</w:t>
             </w:r>
           </w:p>
         </w:tc>
@@ -2680,6 +2971,7 @@
                 <w:sz w:val="18"/>
                 <w:szCs w:val="18"/>
               </w:rPr>
+              <w:lastRenderedPageBreak/>
               <w:t>IG Fixed</w:t>
             </w:r>
           </w:p>
@@ -3656,7 +3948,7 @@
                     <pic:cNvPicPr/>
                   </pic:nvPicPr>
                   <pic:blipFill>
-                    <a:blip r:embed="rId9"/>
+                    <a:blip r:embed="rId8"/>
                     <a:stretch>
                       <a:fillRect/>
                     </a:stretch>
@@ -3697,7 +3989,6 @@
         </w:rPr>
         <w:t xml:space="preserve">Note: </w:t>
       </w:r>
-      <w:proofErr w:type="gramStart"/>
       <w:r>
         <w:rPr>
           <w:rFonts w:ascii="Times New Roman" w:hAnsi="Times New Roman" w:cs="Times New Roman"/>
@@ -3712,16 +4003,7 @@
           <w:szCs w:val="20"/>
           <w:shd w:val="clear" w:color="auto" w:fill="FFFFFF"/>
         </w:rPr>
-        <w:t>System Under Test</w:t>
-      </w:r>
-      <w:proofErr w:type="gramEnd"/>
-      <w:r>
-        <w:rPr>
-          <w:rFonts w:ascii="Times New Roman" w:hAnsi="Times New Roman" w:cs="Times New Roman"/>
-          <w:szCs w:val="20"/>
-          <w:shd w:val="clear" w:color="auto" w:fill="FFFFFF"/>
-        </w:rPr>
-        <w:t xml:space="preserve"> </w:t>
+        <w:t xml:space="preserve">System Under Test </w:t>
       </w:r>
     </w:p>
     <w:p>
@@ -3947,21 +4229,7 @@
         <w:rPr>
           <w:rFonts w:ascii="Times New Roman" w:hAnsi="Times New Roman" w:cs="Times New Roman"/>
         </w:rPr>
-        <w:t>&lt;</w:t>
-      </w:r>
-      <w:proofErr w:type="gramStart"/>
-      <w:r>
-        <w:rPr>
-          <w:rFonts w:ascii="Times New Roman" w:hAnsi="Times New Roman" w:cs="Times New Roman"/>
-        </w:rPr>
-        <w:t>?xml</w:t>
-      </w:r>
-      <w:proofErr w:type="gramEnd"/>
-      <w:r>
-        <w:rPr>
-          <w:rFonts w:ascii="Times New Roman" w:hAnsi="Times New Roman" w:cs="Times New Roman"/>
-        </w:rPr>
-        <w:t xml:space="preserve"> version='1.0' encoding='UTF-8'?&gt;</w:t>
+        <w:t>&lt;?xml version='1.0' encoding='UTF-8'?&gt;</w:t>
       </w:r>
     </w:p>
     <w:p>
@@ -4034,7 +4302,6 @@
         <w:t xml:space="preserve">      &lt;</w:t>
       </w:r>
       <w:proofErr w:type="spellStart"/>
-      <w:proofErr w:type="gramStart"/>
       <w:r>
         <w:rPr>
           <w:rFonts w:ascii="Times New Roman" w:hAnsi="Times New Roman" w:cs="Times New Roman"/>
@@ -4042,7 +4309,6 @@
         <w:t>submitSingleMessage</w:t>
       </w:r>
       <w:proofErr w:type="spellEnd"/>
-      <w:proofErr w:type="gramEnd"/>
       <w:r>
         <w:rPr>
           <w:rFonts w:ascii="Times New Roman" w:hAnsi="Times New Roman" w:cs="Times New Roman"/>
@@ -4075,66 +4341,37 @@
         <w:rPr>
           <w:rFonts w:ascii="Times New Roman" w:hAnsi="Times New Roman" w:cs="Times New Roman"/>
         </w:rPr>
+        <w:t xml:space="preserve">         &lt;username&gt;???&lt;/username&gt;</w:t>
+      </w:r>
+    </w:p>
+    <w:p>
+      <w:pPr>
+        <w:spacing w:after="0" w:line="240" w:lineRule="auto"/>
+        <w:rPr>
+          <w:rFonts w:ascii="Times New Roman" w:hAnsi="Times New Roman" w:cs="Times New Roman"/>
+        </w:rPr>
+      </w:pPr>
+      <w:r>
+        <w:rPr>
+          <w:rFonts w:ascii="Times New Roman" w:hAnsi="Times New Roman" w:cs="Times New Roman"/>
+        </w:rPr>
+        <w:t xml:space="preserve">         &lt;password&gt;???&lt;/password&gt;</w:t>
+      </w:r>
+    </w:p>
+    <w:p>
+      <w:pPr>
+        <w:spacing w:after="0" w:line="240" w:lineRule="auto"/>
+        <w:rPr>
+          <w:rFonts w:ascii="Times New Roman" w:hAnsi="Times New Roman" w:cs="Times New Roman"/>
+        </w:rPr>
+      </w:pPr>
+      <w:r>
+        <w:rPr>
+          <w:rFonts w:ascii="Times New Roman" w:hAnsi="Times New Roman" w:cs="Times New Roman"/>
+        </w:rPr>
         <w:t xml:space="preserve">         &lt;</w:t>
       </w:r>
-      <w:proofErr w:type="gramStart"/>
-      <w:r>
-        <w:rPr>
-          <w:rFonts w:ascii="Times New Roman" w:hAnsi="Times New Roman" w:cs="Times New Roman"/>
-        </w:rPr>
-        <w:t>username</w:t>
-      </w:r>
-      <w:proofErr w:type="gramEnd"/>
-      <w:r>
-        <w:rPr>
-          <w:rFonts w:ascii="Times New Roman" w:hAnsi="Times New Roman" w:cs="Times New Roman"/>
-        </w:rPr>
-        <w:t>&gt;???&lt;/username&gt;</w:t>
-      </w:r>
-    </w:p>
-    <w:p>
-      <w:pPr>
-        <w:spacing w:after="0" w:line="240" w:lineRule="auto"/>
-        <w:rPr>
-          <w:rFonts w:ascii="Times New Roman" w:hAnsi="Times New Roman" w:cs="Times New Roman"/>
-        </w:rPr>
-      </w:pPr>
-      <w:r>
-        <w:rPr>
-          <w:rFonts w:ascii="Times New Roman" w:hAnsi="Times New Roman" w:cs="Times New Roman"/>
-        </w:rPr>
-        <w:t xml:space="preserve">         &lt;</w:t>
-      </w:r>
-      <w:proofErr w:type="gramStart"/>
-      <w:r>
-        <w:rPr>
-          <w:rFonts w:ascii="Times New Roman" w:hAnsi="Times New Roman" w:cs="Times New Roman"/>
-        </w:rPr>
-        <w:t>password</w:t>
-      </w:r>
-      <w:proofErr w:type="gramEnd"/>
-      <w:r>
-        <w:rPr>
-          <w:rFonts w:ascii="Times New Roman" w:hAnsi="Times New Roman" w:cs="Times New Roman"/>
-        </w:rPr>
-        <w:t>&gt;???&lt;/password&gt;</w:t>
-      </w:r>
-    </w:p>
-    <w:p>
-      <w:pPr>
-        <w:spacing w:after="0" w:line="240" w:lineRule="auto"/>
-        <w:rPr>
-          <w:rFonts w:ascii="Times New Roman" w:hAnsi="Times New Roman" w:cs="Times New Roman"/>
-        </w:rPr>
-      </w:pPr>
-      <w:r>
-        <w:rPr>
-          <w:rFonts w:ascii="Times New Roman" w:hAnsi="Times New Roman" w:cs="Times New Roman"/>
-        </w:rPr>
-        <w:t xml:space="preserve">         &lt;</w:t>
-      </w:r>
       <w:proofErr w:type="spellStart"/>
-      <w:proofErr w:type="gramStart"/>
       <w:r>
         <w:rPr>
           <w:rFonts w:ascii="Times New Roman" w:hAnsi="Times New Roman" w:cs="Times New Roman"/>
@@ -4142,7 +4379,6 @@
         <w:t>facilityID</w:t>
       </w:r>
       <w:proofErr w:type="spellEnd"/>
-      <w:proofErr w:type="gramEnd"/>
       <w:r>
         <w:rPr>
           <w:rFonts w:ascii="Times New Roman" w:hAnsi="Times New Roman" w:cs="Times New Roman"/>
@@ -4175,21 +4411,7 @@
         <w:rPr>
           <w:rFonts w:ascii="Times New Roman" w:hAnsi="Times New Roman" w:cs="Times New Roman"/>
         </w:rPr>
-        <w:t xml:space="preserve">         &lt;</w:t>
-      </w:r>
-      <w:proofErr w:type="gramStart"/>
-      <w:r>
-        <w:rPr>
-          <w:rFonts w:ascii="Times New Roman" w:hAnsi="Times New Roman" w:cs="Times New Roman"/>
-        </w:rPr>
-        <w:t>hl7Message</w:t>
-      </w:r>
-      <w:proofErr w:type="gramEnd"/>
-      <w:r>
-        <w:rPr>
-          <w:rFonts w:ascii="Times New Roman" w:hAnsi="Times New Roman" w:cs="Times New Roman"/>
-        </w:rPr>
-        <w:t xml:space="preserve">&gt;MSH|^~\&amp;amp;|Test EHR Application|X68||NIST Test </w:t>
+        <w:t xml:space="preserve">         &lt;hl7Message&gt;MSH|^~\&amp;amp;|Test EHR Application|X68||NIST Test </w:t>
       </w:r>
       <w:proofErr w:type="spellStart"/>
       <w:r>
@@ -4294,7 +4516,6 @@
         </w:rPr>
         <w:t xml:space="preserve">Note: </w:t>
       </w:r>
-      <w:proofErr w:type="gramStart"/>
       <w:r>
         <w:rPr>
           <w:rFonts w:ascii="Times New Roman" w:hAnsi="Times New Roman" w:cs="Times New Roman"/>
@@ -4309,16 +4530,7 @@
           <w:szCs w:val="20"/>
           <w:shd w:val="clear" w:color="auto" w:fill="FFFFFF"/>
         </w:rPr>
-        <w:t>System Under Test</w:t>
-      </w:r>
-      <w:proofErr w:type="gramEnd"/>
-      <w:r>
-        <w:rPr>
-          <w:rFonts w:ascii="Times New Roman" w:hAnsi="Times New Roman" w:cs="Times New Roman"/>
-          <w:szCs w:val="20"/>
-          <w:shd w:val="clear" w:color="auto" w:fill="FFFFFF"/>
-        </w:rPr>
-        <w:t xml:space="preserve"> </w:t>
+        <w:t xml:space="preserve">System Under Test </w:t>
       </w:r>
     </w:p>
     <w:p>
@@ -4370,16 +4582,14 @@
           <w:szCs w:val="36"/>
         </w:rPr>
       </w:pPr>
-      <w:bookmarkStart w:id="0" w:name="_GoBack"/>
-      <w:bookmarkEnd w:id="0"/>
     </w:p>
     <w:sectPr>
-      <w:headerReference w:type="even" r:id="rId10"/>
-      <w:headerReference w:type="default" r:id="rId11"/>
-      <w:footerReference w:type="even" r:id="rId12"/>
-      <w:footerReference w:type="default" r:id="rId13"/>
-      <w:headerReference w:type="first" r:id="rId14"/>
-      <w:footerReference w:type="first" r:id="rId15"/>
+      <w:headerReference w:type="even" r:id="rId9"/>
+      <w:headerReference w:type="default" r:id="rId10"/>
+      <w:footerReference w:type="even" r:id="rId11"/>
+      <w:footerReference w:type="default" r:id="rId12"/>
+      <w:headerReference w:type="first" r:id="rId13"/>
+      <w:footerReference w:type="first" r:id="rId14"/>
       <w:pgSz w:w="12240" w:h="15840"/>
       <w:pgMar w:top="1440" w:right="1440" w:bottom="1440" w:left="1440" w:header="720" w:footer="720" w:gutter="0"/>
       <w:pgBorders w:offsetFrom="page">
@@ -4396,7 +4606,7 @@
 </file>
 
 <file path=word/endnotes.xml><?xml version="1.0" encoding="utf-8"?>
-<w:endnotes xmlns:wpc="http://schemas.microsoft.com/office/word/2010/wordprocessingCanvas" xmlns:mo="http://schemas.microsoft.com/office/mac/office/2008/main" xmlns:mc="http://schemas.openxmlformats.org/markup-compatibility/2006" xmlns:mv="urn:schemas-microsoft-com:mac:vml" xmlns:o="urn:schemas-microsoft-com:office:office" xmlns:r="http://schemas.openxmlformats.org/officeDocument/2006/relationships" xmlns:m="http://schemas.openxmlformats.org/officeDocument/2006/math" xmlns:v="urn:schemas-microsoft-com:vml" xmlns:wp14="http://schemas.microsoft.com/office/word/2010/wordprocessingDrawing" xmlns:wp="http://schemas.openxmlformats.org/drawingml/2006/wordprocessingDrawing" xmlns:w10="urn:schemas-microsoft-com:office:word" xmlns:w="http://schemas.openxmlformats.org/wordprocessingml/2006/main" xmlns:w14="http://schemas.microsoft.com/office/word/2010/wordml" xmlns:wpg="http://schemas.microsoft.com/office/word/2010/wordprocessingGroup" xmlns:wpi="http://schemas.microsoft.com/office/word/2010/wordprocessingInk" xmlns:wne="http://schemas.microsoft.com/office/word/2006/wordml" xmlns:wps="http://schemas.microsoft.com/office/word/2010/wordprocessingShape" mc:Ignorable="w14 wp14">
+<w:endnotes xmlns:wpc="http://schemas.microsoft.com/office/word/2010/wordprocessingCanvas" xmlns:cx="http://schemas.microsoft.com/office/drawing/2014/chartex" xmlns:cx1="http://schemas.microsoft.com/office/drawing/2015/9/8/chartex" xmlns:cx2="http://schemas.microsoft.com/office/drawing/2015/10/21/chartex" xmlns:cx3="http://schemas.microsoft.com/office/drawing/2016/5/9/chartex" xmlns:cx4="http://schemas.microsoft.com/office/drawing/2016/5/10/chartex" xmlns:cx5="http://schemas.microsoft.com/office/drawing/2016/5/11/chartex" xmlns:cx6="http://schemas.microsoft.com/office/drawing/2016/5/12/chartex" xmlns:cx7="http://schemas.microsoft.com/office/drawing/2016/5/13/chartex" xmlns:cx8="http://schemas.microsoft.com/office/drawing/2016/5/14/chartex" xmlns:mc="http://schemas.openxmlformats.org/markup-compatibility/2006" xmlns:aink="http://schemas.microsoft.com/office/drawing/2016/ink" xmlns:am3d="http://schemas.microsoft.com/office/drawing/2017/model3d" xmlns:o="urn:schemas-microsoft-com:office:office" xmlns:r="http://schemas.openxmlformats.org/officeDocument/2006/relationships" xmlns:m="http://schemas.openxmlformats.org/officeDocument/2006/math" xmlns:v="urn:schemas-microsoft-com:vml" xmlns:wp14="http://schemas.microsoft.com/office/word/2010/wordprocessingDrawing" xmlns:wp="http://schemas.openxmlformats.org/drawingml/2006/wordprocessingDrawing" xmlns:w10="urn:schemas-microsoft-com:office:word" xmlns:w="http://schemas.openxmlformats.org/wordprocessingml/2006/main" xmlns:w14="http://schemas.microsoft.com/office/word/2010/wordml" xmlns:w15="http://schemas.microsoft.com/office/word/2012/wordml" xmlns:w16cid="http://schemas.microsoft.com/office/word/2016/wordml/cid" xmlns:w16se="http://schemas.microsoft.com/office/word/2015/wordml/symex" xmlns:wpg="http://schemas.microsoft.com/office/word/2010/wordprocessingGroup" xmlns:wpi="http://schemas.microsoft.com/office/word/2010/wordprocessingInk" xmlns:wne="http://schemas.microsoft.com/office/word/2006/wordml" xmlns:wps="http://schemas.microsoft.com/office/word/2010/wordprocessingShape" mc:Ignorable="w14 w15 w16se w16cid wp14">
   <w:endnote w:type="separator" w:id="-1">
     <w:p>
       <w:pPr>
@@ -4421,7 +4631,7 @@
 </file>
 
 <file path=word/footer1.xml><?xml version="1.0" encoding="utf-8"?>
-<w:ftr xmlns:wpc="http://schemas.microsoft.com/office/word/2010/wordprocessingCanvas" xmlns:mo="http://schemas.microsoft.com/office/mac/office/2008/main" xmlns:mc="http://schemas.openxmlformats.org/markup-compatibility/2006" xmlns:mv="urn:schemas-microsoft-com:mac:vml" xmlns:o="urn:schemas-microsoft-com:office:office" xmlns:r="http://schemas.openxmlformats.org/officeDocument/2006/relationships" xmlns:m="http://schemas.openxmlformats.org/officeDocument/2006/math" xmlns:v="urn:schemas-microsoft-com:vml" xmlns:wp14="http://schemas.microsoft.com/office/word/2010/wordprocessingDrawing" xmlns:wp="http://schemas.openxmlformats.org/drawingml/2006/wordprocessingDrawing" xmlns:w10="urn:schemas-microsoft-com:office:word" xmlns:w="http://schemas.openxmlformats.org/wordprocessingml/2006/main" xmlns:w14="http://schemas.microsoft.com/office/word/2010/wordml" xmlns:wpg="http://schemas.microsoft.com/office/word/2010/wordprocessingGroup" xmlns:wpi="http://schemas.microsoft.com/office/word/2010/wordprocessingInk" xmlns:wne="http://schemas.microsoft.com/office/word/2006/wordml" xmlns:wps="http://schemas.microsoft.com/office/word/2010/wordprocessingShape" mc:Ignorable="w14 wp14">
+<w:ftr xmlns:wpc="http://schemas.microsoft.com/office/word/2010/wordprocessingCanvas" xmlns:cx="http://schemas.microsoft.com/office/drawing/2014/chartex" xmlns:cx1="http://schemas.microsoft.com/office/drawing/2015/9/8/chartex" xmlns:cx2="http://schemas.microsoft.com/office/drawing/2015/10/21/chartex" xmlns:cx3="http://schemas.microsoft.com/office/drawing/2016/5/9/chartex" xmlns:cx4="http://schemas.microsoft.com/office/drawing/2016/5/10/chartex" xmlns:cx5="http://schemas.microsoft.com/office/drawing/2016/5/11/chartex" xmlns:cx6="http://schemas.microsoft.com/office/drawing/2016/5/12/chartex" xmlns:cx7="http://schemas.microsoft.com/office/drawing/2016/5/13/chartex" xmlns:cx8="http://schemas.microsoft.com/office/drawing/2016/5/14/chartex" xmlns:mc="http://schemas.openxmlformats.org/markup-compatibility/2006" xmlns:aink="http://schemas.microsoft.com/office/drawing/2016/ink" xmlns:am3d="http://schemas.microsoft.com/office/drawing/2017/model3d" xmlns:o="urn:schemas-microsoft-com:office:office" xmlns:r="http://schemas.openxmlformats.org/officeDocument/2006/relationships" xmlns:m="http://schemas.openxmlformats.org/officeDocument/2006/math" xmlns:v="urn:schemas-microsoft-com:vml" xmlns:wp14="http://schemas.microsoft.com/office/word/2010/wordprocessingDrawing" xmlns:wp="http://schemas.openxmlformats.org/drawingml/2006/wordprocessingDrawing" xmlns:w10="urn:schemas-microsoft-com:office:word" xmlns:w="http://schemas.openxmlformats.org/wordprocessingml/2006/main" xmlns:w14="http://schemas.microsoft.com/office/word/2010/wordml" xmlns:w15="http://schemas.microsoft.com/office/word/2012/wordml" xmlns:w16cid="http://schemas.microsoft.com/office/word/2016/wordml/cid" xmlns:w16se="http://schemas.microsoft.com/office/word/2015/wordml/symex" xmlns:wpg="http://schemas.microsoft.com/office/word/2010/wordprocessingGroup" xmlns:wpi="http://schemas.microsoft.com/office/word/2010/wordprocessingInk" xmlns:wne="http://schemas.microsoft.com/office/word/2006/wordml" xmlns:wps="http://schemas.microsoft.com/office/word/2010/wordprocessingShape" mc:Ignorable="w14 w15 w16se w16cid wp14">
   <w:p>
     <w:pPr>
       <w:pStyle w:val="Footer"/>
@@ -4431,7 +4641,7 @@
 </file>
 
 <file path=word/footer2.xml><?xml version="1.0" encoding="utf-8"?>
-<w:ftr xmlns:wpc="http://schemas.microsoft.com/office/word/2010/wordprocessingCanvas" xmlns:mo="http://schemas.microsoft.com/office/mac/office/2008/main" xmlns:mc="http://schemas.openxmlformats.org/markup-compatibility/2006" xmlns:mv="urn:schemas-microsoft-com:mac:vml" xmlns:o="urn:schemas-microsoft-com:office:office" xmlns:r="http://schemas.openxmlformats.org/officeDocument/2006/relationships" xmlns:m="http://schemas.openxmlformats.org/officeDocument/2006/math" xmlns:v="urn:schemas-microsoft-com:vml" xmlns:wp14="http://schemas.microsoft.com/office/word/2010/wordprocessingDrawing" xmlns:wp="http://schemas.openxmlformats.org/drawingml/2006/wordprocessingDrawing" xmlns:w10="urn:schemas-microsoft-com:office:word" xmlns:w="http://schemas.openxmlformats.org/wordprocessingml/2006/main" xmlns:w14="http://schemas.microsoft.com/office/word/2010/wordml" xmlns:wpg="http://schemas.microsoft.com/office/word/2010/wordprocessingGroup" xmlns:wpi="http://schemas.microsoft.com/office/word/2010/wordprocessingInk" xmlns:wne="http://schemas.microsoft.com/office/word/2006/wordml" xmlns:wps="http://schemas.microsoft.com/office/word/2010/wordprocessingShape" mc:Ignorable="w14 wp14">
+<w:ftr xmlns:wpc="http://schemas.microsoft.com/office/word/2010/wordprocessingCanvas" xmlns:cx="http://schemas.microsoft.com/office/drawing/2014/chartex" xmlns:cx1="http://schemas.microsoft.com/office/drawing/2015/9/8/chartex" xmlns:cx2="http://schemas.microsoft.com/office/drawing/2015/10/21/chartex" xmlns:cx3="http://schemas.microsoft.com/office/drawing/2016/5/9/chartex" xmlns:cx4="http://schemas.microsoft.com/office/drawing/2016/5/10/chartex" xmlns:cx5="http://schemas.microsoft.com/office/drawing/2016/5/11/chartex" xmlns:cx6="http://schemas.microsoft.com/office/drawing/2016/5/12/chartex" xmlns:cx7="http://schemas.microsoft.com/office/drawing/2016/5/13/chartex" xmlns:cx8="http://schemas.microsoft.com/office/drawing/2016/5/14/chartex" xmlns:mc="http://schemas.openxmlformats.org/markup-compatibility/2006" xmlns:aink="http://schemas.microsoft.com/office/drawing/2016/ink" xmlns:am3d="http://schemas.microsoft.com/office/drawing/2017/model3d" xmlns:o="urn:schemas-microsoft-com:office:office" xmlns:r="http://schemas.openxmlformats.org/officeDocument/2006/relationships" xmlns:m="http://schemas.openxmlformats.org/officeDocument/2006/math" xmlns:v="urn:schemas-microsoft-com:vml" xmlns:wp14="http://schemas.microsoft.com/office/word/2010/wordprocessingDrawing" xmlns:wp="http://schemas.openxmlformats.org/drawingml/2006/wordprocessingDrawing" xmlns:w10="urn:schemas-microsoft-com:office:word" xmlns:w="http://schemas.openxmlformats.org/wordprocessingml/2006/main" xmlns:w14="http://schemas.microsoft.com/office/word/2010/wordml" xmlns:w15="http://schemas.microsoft.com/office/word/2012/wordml" xmlns:w16cid="http://schemas.microsoft.com/office/word/2016/wordml/cid" xmlns:w16se="http://schemas.microsoft.com/office/word/2015/wordml/symex" xmlns:wpg="http://schemas.microsoft.com/office/word/2010/wordprocessingGroup" xmlns:wpi="http://schemas.microsoft.com/office/word/2010/wordprocessingInk" xmlns:wne="http://schemas.microsoft.com/office/word/2006/wordml" xmlns:wps="http://schemas.microsoft.com/office/word/2010/wordprocessingShape" mc:Ignorable="w14 w15 w16se w16cid wp14">
   <w:p>
     <w:pPr>
       <w:pStyle w:val="Footer"/>
@@ -4487,7 +4697,7 @@
 </file>
 
 <file path=word/footer3.xml><?xml version="1.0" encoding="utf-8"?>
-<w:ftr xmlns:wpc="http://schemas.microsoft.com/office/word/2010/wordprocessingCanvas" xmlns:mo="http://schemas.microsoft.com/office/mac/office/2008/main" xmlns:mc="http://schemas.openxmlformats.org/markup-compatibility/2006" xmlns:mv="urn:schemas-microsoft-com:mac:vml" xmlns:o="urn:schemas-microsoft-com:office:office" xmlns:r="http://schemas.openxmlformats.org/officeDocument/2006/relationships" xmlns:m="http://schemas.openxmlformats.org/officeDocument/2006/math" xmlns:v="urn:schemas-microsoft-com:vml" xmlns:wp14="http://schemas.microsoft.com/office/word/2010/wordprocessingDrawing" xmlns:wp="http://schemas.openxmlformats.org/drawingml/2006/wordprocessingDrawing" xmlns:w10="urn:schemas-microsoft-com:office:word" xmlns:w="http://schemas.openxmlformats.org/wordprocessingml/2006/main" xmlns:w14="http://schemas.microsoft.com/office/word/2010/wordml" xmlns:wpg="http://schemas.microsoft.com/office/word/2010/wordprocessingGroup" xmlns:wpi="http://schemas.microsoft.com/office/word/2010/wordprocessingInk" xmlns:wne="http://schemas.microsoft.com/office/word/2006/wordml" xmlns:wps="http://schemas.microsoft.com/office/word/2010/wordprocessingShape" mc:Ignorable="w14 wp14">
+<w:ftr xmlns:wpc="http://schemas.microsoft.com/office/word/2010/wordprocessingCanvas" xmlns:cx="http://schemas.microsoft.com/office/drawing/2014/chartex" xmlns:cx1="http://schemas.microsoft.com/office/drawing/2015/9/8/chartex" xmlns:cx2="http://schemas.microsoft.com/office/drawing/2015/10/21/chartex" xmlns:cx3="http://schemas.microsoft.com/office/drawing/2016/5/9/chartex" xmlns:cx4="http://schemas.microsoft.com/office/drawing/2016/5/10/chartex" xmlns:cx5="http://schemas.microsoft.com/office/drawing/2016/5/11/chartex" xmlns:cx6="http://schemas.microsoft.com/office/drawing/2016/5/12/chartex" xmlns:cx7="http://schemas.microsoft.com/office/drawing/2016/5/13/chartex" xmlns:cx8="http://schemas.microsoft.com/office/drawing/2016/5/14/chartex" xmlns:mc="http://schemas.openxmlformats.org/markup-compatibility/2006" xmlns:aink="http://schemas.microsoft.com/office/drawing/2016/ink" xmlns:am3d="http://schemas.microsoft.com/office/drawing/2017/model3d" xmlns:o="urn:schemas-microsoft-com:office:office" xmlns:r="http://schemas.openxmlformats.org/officeDocument/2006/relationships" xmlns:m="http://schemas.openxmlformats.org/officeDocument/2006/math" xmlns:v="urn:schemas-microsoft-com:vml" xmlns:wp14="http://schemas.microsoft.com/office/word/2010/wordprocessingDrawing" xmlns:wp="http://schemas.openxmlformats.org/drawingml/2006/wordprocessingDrawing" xmlns:w10="urn:schemas-microsoft-com:office:word" xmlns:w="http://schemas.openxmlformats.org/wordprocessingml/2006/main" xmlns:w14="http://schemas.microsoft.com/office/word/2010/wordml" xmlns:w15="http://schemas.microsoft.com/office/word/2012/wordml" xmlns:w16cid="http://schemas.microsoft.com/office/word/2016/wordml/cid" xmlns:w16se="http://schemas.microsoft.com/office/word/2015/wordml/symex" xmlns:wpg="http://schemas.microsoft.com/office/word/2010/wordprocessingGroup" xmlns:wpi="http://schemas.microsoft.com/office/word/2010/wordprocessingInk" xmlns:wne="http://schemas.microsoft.com/office/word/2006/wordml" xmlns:wps="http://schemas.microsoft.com/office/word/2010/wordprocessingShape" mc:Ignorable="w14 w15 w16se w16cid wp14">
   <w:p>
     <w:pPr>
       <w:pStyle w:val="Footer"/>
@@ -4497,7 +4707,7 @@
 </file>
 
 <file path=word/footnotes.xml><?xml version="1.0" encoding="utf-8"?>
-<w:footnotes xmlns:wpc="http://schemas.microsoft.com/office/word/2010/wordprocessingCanvas" xmlns:mo="http://schemas.microsoft.com/office/mac/office/2008/main" xmlns:mc="http://schemas.openxmlformats.org/markup-compatibility/2006" xmlns:mv="urn:schemas-microsoft-com:mac:vml" xmlns:o="urn:schemas-microsoft-com:office:office" xmlns:r="http://schemas.openxmlformats.org/officeDocument/2006/relationships" xmlns:m="http://schemas.openxmlformats.org/officeDocument/2006/math" xmlns:v="urn:schemas-microsoft-com:vml" xmlns:wp14="http://schemas.microsoft.com/office/word/2010/wordprocessingDrawing" xmlns:wp="http://schemas.openxmlformats.org/drawingml/2006/wordprocessingDrawing" xmlns:w10="urn:schemas-microsoft-com:office:word" xmlns:w="http://schemas.openxmlformats.org/wordprocessingml/2006/main" xmlns:w14="http://schemas.microsoft.com/office/word/2010/wordml" xmlns:wpg="http://schemas.microsoft.com/office/word/2010/wordprocessingGroup" xmlns:wpi="http://schemas.microsoft.com/office/word/2010/wordprocessingInk" xmlns:wne="http://schemas.microsoft.com/office/word/2006/wordml" xmlns:wps="http://schemas.microsoft.com/office/word/2010/wordprocessingShape" mc:Ignorable="w14 wp14">
+<w:footnotes xmlns:wpc="http://schemas.microsoft.com/office/word/2010/wordprocessingCanvas" xmlns:cx="http://schemas.microsoft.com/office/drawing/2014/chartex" xmlns:cx1="http://schemas.microsoft.com/office/drawing/2015/9/8/chartex" xmlns:cx2="http://schemas.microsoft.com/office/drawing/2015/10/21/chartex" xmlns:cx3="http://schemas.microsoft.com/office/drawing/2016/5/9/chartex" xmlns:cx4="http://schemas.microsoft.com/office/drawing/2016/5/10/chartex" xmlns:cx5="http://schemas.microsoft.com/office/drawing/2016/5/11/chartex" xmlns:cx6="http://schemas.microsoft.com/office/drawing/2016/5/12/chartex" xmlns:cx7="http://schemas.microsoft.com/office/drawing/2016/5/13/chartex" xmlns:cx8="http://schemas.microsoft.com/office/drawing/2016/5/14/chartex" xmlns:mc="http://schemas.openxmlformats.org/markup-compatibility/2006" xmlns:aink="http://schemas.microsoft.com/office/drawing/2016/ink" xmlns:am3d="http://schemas.microsoft.com/office/drawing/2017/model3d" xmlns:o="urn:schemas-microsoft-com:office:office" xmlns:r="http://schemas.openxmlformats.org/officeDocument/2006/relationships" xmlns:m="http://schemas.openxmlformats.org/officeDocument/2006/math" xmlns:v="urn:schemas-microsoft-com:vml" xmlns:wp14="http://schemas.microsoft.com/office/word/2010/wordprocessingDrawing" xmlns:wp="http://schemas.openxmlformats.org/drawingml/2006/wordprocessingDrawing" xmlns:w10="urn:schemas-microsoft-com:office:word" xmlns:w="http://schemas.openxmlformats.org/wordprocessingml/2006/main" xmlns:w14="http://schemas.microsoft.com/office/word/2010/wordml" xmlns:w15="http://schemas.microsoft.com/office/word/2012/wordml" xmlns:w16cid="http://schemas.microsoft.com/office/word/2016/wordml/cid" xmlns:w16se="http://schemas.microsoft.com/office/word/2015/wordml/symex" xmlns:wpg="http://schemas.microsoft.com/office/word/2010/wordprocessingGroup" xmlns:wpi="http://schemas.microsoft.com/office/word/2010/wordprocessingInk" xmlns:wne="http://schemas.microsoft.com/office/word/2006/wordml" xmlns:wps="http://schemas.microsoft.com/office/word/2010/wordprocessingShape" mc:Ignorable="w14 w15 w16se w16cid wp14">
   <w:footnote w:type="separator" w:id="-1">
     <w:p>
       <w:pPr>
@@ -4522,7 +4732,7 @@
 </file>
 
 <file path=word/header1.xml><?xml version="1.0" encoding="utf-8"?>
-<w:hdr xmlns:wpc="http://schemas.microsoft.com/office/word/2010/wordprocessingCanvas" xmlns:mo="http://schemas.microsoft.com/office/mac/office/2008/main" xmlns:mc="http://schemas.openxmlformats.org/markup-compatibility/2006" xmlns:mv="urn:schemas-microsoft-com:mac:vml" xmlns:o="urn:schemas-microsoft-com:office:office" xmlns:r="http://schemas.openxmlformats.org/officeDocument/2006/relationships" xmlns:m="http://schemas.openxmlformats.org/officeDocument/2006/math" xmlns:v="urn:schemas-microsoft-com:vml" xmlns:wp14="http://schemas.microsoft.com/office/word/2010/wordprocessingDrawing" xmlns:wp="http://schemas.openxmlformats.org/drawingml/2006/wordprocessingDrawing" xmlns:w10="urn:schemas-microsoft-com:office:word" xmlns:w="http://schemas.openxmlformats.org/wordprocessingml/2006/main" xmlns:w14="http://schemas.microsoft.com/office/word/2010/wordml" xmlns:wpg="http://schemas.microsoft.com/office/word/2010/wordprocessingGroup" xmlns:wpi="http://schemas.microsoft.com/office/word/2010/wordprocessingInk" xmlns:wne="http://schemas.microsoft.com/office/word/2006/wordml" xmlns:wps="http://schemas.microsoft.com/office/word/2010/wordprocessingShape" mc:Ignorable="w14 wp14">
+<w:hdr xmlns:wpc="http://schemas.microsoft.com/office/word/2010/wordprocessingCanvas" xmlns:cx="http://schemas.microsoft.com/office/drawing/2014/chartex" xmlns:cx1="http://schemas.microsoft.com/office/drawing/2015/9/8/chartex" xmlns:cx2="http://schemas.microsoft.com/office/drawing/2015/10/21/chartex" xmlns:cx3="http://schemas.microsoft.com/office/drawing/2016/5/9/chartex" xmlns:cx4="http://schemas.microsoft.com/office/drawing/2016/5/10/chartex" xmlns:cx5="http://schemas.microsoft.com/office/drawing/2016/5/11/chartex" xmlns:cx6="http://schemas.microsoft.com/office/drawing/2016/5/12/chartex" xmlns:cx7="http://schemas.microsoft.com/office/drawing/2016/5/13/chartex" xmlns:cx8="http://schemas.microsoft.com/office/drawing/2016/5/14/chartex" xmlns:mc="http://schemas.openxmlformats.org/markup-compatibility/2006" xmlns:aink="http://schemas.microsoft.com/office/drawing/2016/ink" xmlns:am3d="http://schemas.microsoft.com/office/drawing/2017/model3d" xmlns:o="urn:schemas-microsoft-com:office:office" xmlns:r="http://schemas.openxmlformats.org/officeDocument/2006/relationships" xmlns:m="http://schemas.openxmlformats.org/officeDocument/2006/math" xmlns:v="urn:schemas-microsoft-com:vml" xmlns:wp14="http://schemas.microsoft.com/office/word/2010/wordprocessingDrawing" xmlns:wp="http://schemas.openxmlformats.org/drawingml/2006/wordprocessingDrawing" xmlns:w10="urn:schemas-microsoft-com:office:word" xmlns:w="http://schemas.openxmlformats.org/wordprocessingml/2006/main" xmlns:w14="http://schemas.microsoft.com/office/word/2010/wordml" xmlns:w15="http://schemas.microsoft.com/office/word/2012/wordml" xmlns:w16cid="http://schemas.microsoft.com/office/word/2016/wordml/cid" xmlns:w16se="http://schemas.microsoft.com/office/word/2015/wordml/symex" xmlns:wpg="http://schemas.microsoft.com/office/word/2010/wordprocessingGroup" xmlns:wpi="http://schemas.microsoft.com/office/word/2010/wordprocessingInk" xmlns:wne="http://schemas.microsoft.com/office/word/2006/wordml" xmlns:wps="http://schemas.microsoft.com/office/word/2010/wordprocessingShape" mc:Ignorable="w14 w15 w16se w16cid wp14">
   <w:p>
     <w:pPr>
       <w:pStyle w:val="Header"/>
@@ -4532,7 +4742,7 @@
 </file>
 
 <file path=word/header2.xml><?xml version="1.0" encoding="utf-8"?>
-<w:hdr xmlns:wpc="http://schemas.microsoft.com/office/word/2010/wordprocessingCanvas" xmlns:mo="http://schemas.microsoft.com/office/mac/office/2008/main" xmlns:mc="http://schemas.openxmlformats.org/markup-compatibility/2006" xmlns:mv="urn:schemas-microsoft-com:mac:vml" xmlns:o="urn:schemas-microsoft-com:office:office" xmlns:r="http://schemas.openxmlformats.org/officeDocument/2006/relationships" xmlns:m="http://schemas.openxmlformats.org/officeDocument/2006/math" xmlns:v="urn:schemas-microsoft-com:vml" xmlns:wp14="http://schemas.microsoft.com/office/word/2010/wordprocessingDrawing" xmlns:wp="http://schemas.openxmlformats.org/drawingml/2006/wordprocessingDrawing" xmlns:w10="urn:schemas-microsoft-com:office:word" xmlns:w="http://schemas.openxmlformats.org/wordprocessingml/2006/main" xmlns:w14="http://schemas.microsoft.com/office/word/2010/wordml" xmlns:wpg="http://schemas.microsoft.com/office/word/2010/wordprocessingGroup" xmlns:wpi="http://schemas.microsoft.com/office/word/2010/wordprocessingInk" xmlns:wne="http://schemas.microsoft.com/office/word/2006/wordml" xmlns:wps="http://schemas.microsoft.com/office/word/2010/wordprocessingShape" mc:Ignorable="w14 wp14">
+<w:hdr xmlns:wpc="http://schemas.microsoft.com/office/word/2010/wordprocessingCanvas" xmlns:cx="http://schemas.microsoft.com/office/drawing/2014/chartex" xmlns:cx1="http://schemas.microsoft.com/office/drawing/2015/9/8/chartex" xmlns:cx2="http://schemas.microsoft.com/office/drawing/2015/10/21/chartex" xmlns:cx3="http://schemas.microsoft.com/office/drawing/2016/5/9/chartex" xmlns:cx4="http://schemas.microsoft.com/office/drawing/2016/5/10/chartex" xmlns:cx5="http://schemas.microsoft.com/office/drawing/2016/5/11/chartex" xmlns:cx6="http://schemas.microsoft.com/office/drawing/2016/5/12/chartex" xmlns:cx7="http://schemas.microsoft.com/office/drawing/2016/5/13/chartex" xmlns:cx8="http://schemas.microsoft.com/office/drawing/2016/5/14/chartex" xmlns:mc="http://schemas.openxmlformats.org/markup-compatibility/2006" xmlns:aink="http://schemas.microsoft.com/office/drawing/2016/ink" xmlns:am3d="http://schemas.microsoft.com/office/drawing/2017/model3d" xmlns:o="urn:schemas-microsoft-com:office:office" xmlns:r="http://schemas.openxmlformats.org/officeDocument/2006/relationships" xmlns:m="http://schemas.openxmlformats.org/officeDocument/2006/math" xmlns:v="urn:schemas-microsoft-com:vml" xmlns:wp14="http://schemas.microsoft.com/office/word/2010/wordprocessingDrawing" xmlns:wp="http://schemas.openxmlformats.org/drawingml/2006/wordprocessingDrawing" xmlns:w10="urn:schemas-microsoft-com:office:word" xmlns:w="http://schemas.openxmlformats.org/wordprocessingml/2006/main" xmlns:w14="http://schemas.microsoft.com/office/word/2010/wordml" xmlns:w15="http://schemas.microsoft.com/office/word/2012/wordml" xmlns:w16cid="http://schemas.microsoft.com/office/word/2016/wordml/cid" xmlns:w16se="http://schemas.microsoft.com/office/word/2015/wordml/symex" xmlns:wpg="http://schemas.microsoft.com/office/word/2010/wordprocessingGroup" xmlns:wpi="http://schemas.microsoft.com/office/word/2010/wordprocessingInk" xmlns:wne="http://schemas.microsoft.com/office/word/2006/wordml" xmlns:wps="http://schemas.microsoft.com/office/word/2010/wordprocessingShape" mc:Ignorable="w14 w15 w16se w16cid wp14">
   <w:p>
     <w:pPr>
       <w:pStyle w:val="Header"/>
@@ -4542,7 +4752,7 @@
 </file>
 
 <file path=word/header3.xml><?xml version="1.0" encoding="utf-8"?>
-<w:hdr xmlns:wpc="http://schemas.microsoft.com/office/word/2010/wordprocessingCanvas" xmlns:mo="http://schemas.microsoft.com/office/mac/office/2008/main" xmlns:mc="http://schemas.openxmlformats.org/markup-compatibility/2006" xmlns:mv="urn:schemas-microsoft-com:mac:vml" xmlns:o="urn:schemas-microsoft-com:office:office" xmlns:r="http://schemas.openxmlformats.org/officeDocument/2006/relationships" xmlns:m="http://schemas.openxmlformats.org/officeDocument/2006/math" xmlns:v="urn:schemas-microsoft-com:vml" xmlns:wp14="http://schemas.microsoft.com/office/word/2010/wordprocessingDrawing" xmlns:wp="http://schemas.openxmlformats.org/drawingml/2006/wordprocessingDrawing" xmlns:w10="urn:schemas-microsoft-com:office:word" xmlns:w="http://schemas.openxmlformats.org/wordprocessingml/2006/main" xmlns:w14="http://schemas.microsoft.com/office/word/2010/wordml" xmlns:wpg="http://schemas.microsoft.com/office/word/2010/wordprocessingGroup" xmlns:wpi="http://schemas.microsoft.com/office/word/2010/wordprocessingInk" xmlns:wne="http://schemas.microsoft.com/office/word/2006/wordml" xmlns:wps="http://schemas.microsoft.com/office/word/2010/wordprocessingShape" mc:Ignorable="w14 wp14">
+<w:hdr xmlns:wpc="http://schemas.microsoft.com/office/word/2010/wordprocessingCanvas" xmlns:cx="http://schemas.microsoft.com/office/drawing/2014/chartex" xmlns:cx1="http://schemas.microsoft.com/office/drawing/2015/9/8/chartex" xmlns:cx2="http://schemas.microsoft.com/office/drawing/2015/10/21/chartex" xmlns:cx3="http://schemas.microsoft.com/office/drawing/2016/5/9/chartex" xmlns:cx4="http://schemas.microsoft.com/office/drawing/2016/5/10/chartex" xmlns:cx5="http://schemas.microsoft.com/office/drawing/2016/5/11/chartex" xmlns:cx6="http://schemas.microsoft.com/office/drawing/2016/5/12/chartex" xmlns:cx7="http://schemas.microsoft.com/office/drawing/2016/5/13/chartex" xmlns:cx8="http://schemas.microsoft.com/office/drawing/2016/5/14/chartex" xmlns:mc="http://schemas.openxmlformats.org/markup-compatibility/2006" xmlns:aink="http://schemas.microsoft.com/office/drawing/2016/ink" xmlns:am3d="http://schemas.microsoft.com/office/drawing/2017/model3d" xmlns:o="urn:schemas-microsoft-com:office:office" xmlns:r="http://schemas.openxmlformats.org/officeDocument/2006/relationships" xmlns:m="http://schemas.openxmlformats.org/officeDocument/2006/math" xmlns:v="urn:schemas-microsoft-com:vml" xmlns:wp14="http://schemas.microsoft.com/office/word/2010/wordprocessingDrawing" xmlns:wp="http://schemas.openxmlformats.org/drawingml/2006/wordprocessingDrawing" xmlns:w10="urn:schemas-microsoft-com:office:word" xmlns:w="http://schemas.openxmlformats.org/wordprocessingml/2006/main" xmlns:w14="http://schemas.microsoft.com/office/word/2010/wordml" xmlns:w15="http://schemas.microsoft.com/office/word/2012/wordml" xmlns:w16cid="http://schemas.microsoft.com/office/word/2016/wordml/cid" xmlns:w16se="http://schemas.microsoft.com/office/word/2015/wordml/symex" xmlns:wpg="http://schemas.microsoft.com/office/word/2010/wordprocessingGroup" xmlns:wpi="http://schemas.microsoft.com/office/word/2010/wordprocessingInk" xmlns:wne="http://schemas.microsoft.com/office/word/2006/wordml" xmlns:wps="http://schemas.microsoft.com/office/word/2010/wordprocessingShape" mc:Ignorable="w14 w15 w16se w16cid wp14">
   <w:p>
     <w:pPr>
       <w:pStyle w:val="Header"/>
@@ -4552,8 +4762,8 @@
 </file>
 
 <file path=word/numbering.xml><?xml version="1.0" encoding="utf-8"?>
-<w:numbering xmlns:wpc="http://schemas.microsoft.com/office/word/2010/wordprocessingCanvas" xmlns:mo="http://schemas.microsoft.com/office/mac/office/2008/main" xmlns:mc="http://schemas.openxmlformats.org/markup-compatibility/2006" xmlns:mv="urn:schemas-microsoft-com:mac:vml" xmlns:o="urn:schemas-microsoft-com:office:office" xmlns:r="http://schemas.openxmlformats.org/officeDocument/2006/relationships" xmlns:m="http://schemas.openxmlformats.org/officeDocument/2006/math" xmlns:v="urn:schemas-microsoft-com:vml" xmlns:wp14="http://schemas.microsoft.com/office/word/2010/wordprocessingDrawing" xmlns:wp="http://schemas.openxmlformats.org/drawingml/2006/wordprocessingDrawing" xmlns:w10="urn:schemas-microsoft-com:office:word" xmlns:w="http://schemas.openxmlformats.org/wordprocessingml/2006/main" xmlns:w14="http://schemas.microsoft.com/office/word/2010/wordml" xmlns:wpg="http://schemas.microsoft.com/office/word/2010/wordprocessingGroup" xmlns:wpi="http://schemas.microsoft.com/office/word/2010/wordprocessingInk" xmlns:wne="http://schemas.microsoft.com/office/word/2006/wordml" xmlns:wps="http://schemas.microsoft.com/office/word/2010/wordprocessingShape" mc:Ignorable="w14 wp14">
-  <w:abstractNum w:abstractNumId="0">
+<w:numbering xmlns:wpc="http://schemas.microsoft.com/office/word/2010/wordprocessingCanvas" xmlns:cx="http://schemas.microsoft.com/office/drawing/2014/chartex" xmlns:cx1="http://schemas.microsoft.com/office/drawing/2015/9/8/chartex" xmlns:cx2="http://schemas.microsoft.com/office/drawing/2015/10/21/chartex" xmlns:cx3="http://schemas.microsoft.com/office/drawing/2016/5/9/chartex" xmlns:cx4="http://schemas.microsoft.com/office/drawing/2016/5/10/chartex" xmlns:cx5="http://schemas.microsoft.com/office/drawing/2016/5/11/chartex" xmlns:cx6="http://schemas.microsoft.com/office/drawing/2016/5/12/chartex" xmlns:cx7="http://schemas.microsoft.com/office/drawing/2016/5/13/chartex" xmlns:cx8="http://schemas.microsoft.com/office/drawing/2016/5/14/chartex" xmlns:mc="http://schemas.openxmlformats.org/markup-compatibility/2006" xmlns:aink="http://schemas.microsoft.com/office/drawing/2016/ink" xmlns:am3d="http://schemas.microsoft.com/office/drawing/2017/model3d" xmlns:o="urn:schemas-microsoft-com:office:office" xmlns:r="http://schemas.openxmlformats.org/officeDocument/2006/relationships" xmlns:m="http://schemas.openxmlformats.org/officeDocument/2006/math" xmlns:v="urn:schemas-microsoft-com:vml" xmlns:wp14="http://schemas.microsoft.com/office/word/2010/wordprocessingDrawing" xmlns:wp="http://schemas.openxmlformats.org/drawingml/2006/wordprocessingDrawing" xmlns:w10="urn:schemas-microsoft-com:office:word" xmlns:w="http://schemas.openxmlformats.org/wordprocessingml/2006/main" xmlns:w14="http://schemas.microsoft.com/office/word/2010/wordml" xmlns:w15="http://schemas.microsoft.com/office/word/2012/wordml" xmlns:w16cid="http://schemas.microsoft.com/office/word/2016/wordml/cid" xmlns:w16se="http://schemas.microsoft.com/office/word/2015/wordml/symex" xmlns:wpg="http://schemas.microsoft.com/office/word/2010/wordprocessingGroup" xmlns:wpi="http://schemas.microsoft.com/office/word/2010/wordprocessingInk" xmlns:wne="http://schemas.microsoft.com/office/word/2006/wordml" xmlns:wps="http://schemas.microsoft.com/office/word/2010/wordprocessingShape" mc:Ignorable="w14 w15 w16se w16cid wp14">
+  <w:abstractNum w:abstractNumId="0" w15:restartNumberingAfterBreak="0">
     <w:nsid w:val="1C010831"/>
     <w:multiLevelType w:val="hybridMultilevel"/>
     <w:tmpl w:val="DF3CC19C"/>
@@ -4639,7 +4849,7 @@
       </w:pPr>
     </w:lvl>
   </w:abstractNum>
-  <w:abstractNum w:abstractNumId="1">
+  <w:abstractNum w:abstractNumId="1" w15:restartNumberingAfterBreak="0">
     <w:nsid w:val="473F77DC"/>
     <w:multiLevelType w:val="hybridMultilevel"/>
     <w:tmpl w:val="FBF699E0"/>
@@ -4752,7 +4962,7 @@
       </w:rPr>
     </w:lvl>
   </w:abstractNum>
-  <w:abstractNum w:abstractNumId="2">
+  <w:abstractNum w:abstractNumId="2" w15:restartNumberingAfterBreak="0">
     <w:nsid w:val="4E794032"/>
     <w:multiLevelType w:val="hybridMultilevel"/>
     <w:tmpl w:val="18944BE6"/>
@@ -4854,7 +5064,7 @@
 </file>
 
 <file path=word/styles.xml><?xml version="1.0" encoding="utf-8"?>
-<w:styles xmlns:mc="http://schemas.openxmlformats.org/markup-compatibility/2006" xmlns:r="http://schemas.openxmlformats.org/officeDocument/2006/relationships" xmlns:w="http://schemas.openxmlformats.org/wordprocessingml/2006/main" xmlns:w14="http://schemas.microsoft.com/office/word/2010/wordml" mc:Ignorable="w14">
+<w:styles xmlns:mc="http://schemas.openxmlformats.org/markup-compatibility/2006" xmlns:r="http://schemas.openxmlformats.org/officeDocument/2006/relationships" xmlns:w="http://schemas.openxmlformats.org/wordprocessingml/2006/main" xmlns:w14="http://schemas.microsoft.com/office/word/2010/wordml" xmlns:w15="http://schemas.microsoft.com/office/word/2012/wordml" xmlns:w16cid="http://schemas.microsoft.com/office/word/2016/wordml/cid" xmlns:w16se="http://schemas.microsoft.com/office/word/2015/wordml/symex" mc:Ignorable="w14 w15 w16se w16cid">
   <w:docDefaults>
     <w:rPrDefault>
       <w:rPr>
@@ -4870,144 +5080,377 @@
       </w:pPr>
     </w:pPrDefault>
   </w:docDefaults>
-  <w:latentStyles w:defLockedState="0" w:defUIPriority="99" w:defSemiHidden="1" w:defUnhideWhenUsed="1" w:defQFormat="0" w:count="276">
-    <w:lsdException w:name="Normal" w:semiHidden="0" w:uiPriority="0" w:unhideWhenUsed="0" w:qFormat="1"/>
-    <w:lsdException w:name="heading 1" w:semiHidden="0" w:uiPriority="9" w:unhideWhenUsed="0" w:qFormat="1"/>
-    <w:lsdException w:name="heading 2" w:uiPriority="9" w:qFormat="1"/>
-    <w:lsdException w:name="heading 3" w:uiPriority="9" w:qFormat="1"/>
-    <w:lsdException w:name="heading 4" w:uiPriority="9" w:qFormat="1"/>
-    <w:lsdException w:name="heading 5" w:uiPriority="9" w:qFormat="1"/>
-    <w:lsdException w:name="heading 6" w:uiPriority="9" w:qFormat="1"/>
-    <w:lsdException w:name="heading 7" w:uiPriority="9" w:qFormat="1"/>
-    <w:lsdException w:name="heading 8" w:uiPriority="9" w:qFormat="1"/>
-    <w:lsdException w:name="heading 9" w:uiPriority="9" w:qFormat="1"/>
-    <w:lsdException w:name="toc 1" w:uiPriority="39"/>
-    <w:lsdException w:name="toc 2" w:uiPriority="39"/>
-    <w:lsdException w:name="toc 3" w:uiPriority="39"/>
-    <w:lsdException w:name="toc 4" w:uiPriority="39"/>
-    <w:lsdException w:name="toc 5" w:uiPriority="39"/>
-    <w:lsdException w:name="toc 6" w:uiPriority="39"/>
-    <w:lsdException w:name="toc 7" w:uiPriority="39"/>
-    <w:lsdException w:name="toc 8" w:uiPriority="39"/>
-    <w:lsdException w:name="toc 9" w:uiPriority="39"/>
-    <w:lsdException w:name="caption" w:uiPriority="35" w:qFormat="1"/>
-    <w:lsdException w:name="Title" w:semiHidden="0" w:uiPriority="10" w:unhideWhenUsed="0" w:qFormat="1"/>
-    <w:lsdException w:name="Default Paragraph Font" w:uiPriority="1"/>
-    <w:lsdException w:name="Subtitle" w:semiHidden="0" w:uiPriority="11" w:unhideWhenUsed="0" w:qFormat="1"/>
-    <w:lsdException w:name="Strong" w:semiHidden="0" w:uiPriority="22" w:unhideWhenUsed="0" w:qFormat="1"/>
-    <w:lsdException w:name="Emphasis" w:semiHidden="0" w:uiPriority="20" w:unhideWhenUsed="0" w:qFormat="1"/>
-    <w:lsdException w:name="Table Grid" w:semiHidden="0" w:uiPriority="59" w:unhideWhenUsed="0"/>
-    <w:lsdException w:name="Placeholder Text" w:unhideWhenUsed="0"/>
-    <w:lsdException w:name="No Spacing" w:semiHidden="0" w:uiPriority="1" w:unhideWhenUsed="0" w:qFormat="1"/>
-    <w:lsdException w:name="Light Shading" w:semiHidden="0" w:uiPriority="60" w:unhideWhenUsed="0"/>
-    <w:lsdException w:name="Light List" w:semiHidden="0" w:uiPriority="61" w:unhideWhenUsed="0"/>
-    <w:lsdException w:name="Light Grid" w:semiHidden="0" w:uiPriority="62" w:unhideWhenUsed="0"/>
-    <w:lsdException w:name="Medium Shading 1" w:semiHidden="0" w:uiPriority="63" w:unhideWhenUsed="0"/>
-    <w:lsdException w:name="Medium Shading 2" w:semiHidden="0" w:uiPriority="64" w:unhideWhenUsed="0"/>
-    <w:lsdException w:name="Medium List 1" w:semiHidden="0" w:uiPriority="65" w:unhideWhenUsed="0"/>
-    <w:lsdException w:name="Medium List 2" w:semiHidden="0" w:uiPriority="66" w:unhideWhenUsed="0"/>
-    <w:lsdException w:name="Medium Grid 1" w:semiHidden="0" w:uiPriority="67" w:unhideWhenUsed="0"/>
-    <w:lsdException w:name="Medium Grid 2" w:semiHidden="0" w:uiPriority="68" w:unhideWhenUsed="0"/>
-    <w:lsdException w:name="Medium Grid 3" w:semiHidden="0" w:uiPriority="69" w:unhideWhenUsed="0"/>
-    <w:lsdException w:name="Dark List" w:semiHidden="0" w:uiPriority="70" w:unhideWhenUsed="0"/>
-    <w:lsdException w:name="Colorful Shading" w:semiHidden="0" w:uiPriority="71" w:unhideWhenUsed="0"/>
-    <w:lsdException w:name="Colorful List" w:semiHidden="0" w:uiPriority="72" w:unhideWhenUsed="0"/>
-    <w:lsdException w:name="Colorful Grid" w:semiHidden="0" w:uiPriority="73" w:unhideWhenUsed="0"/>
-    <w:lsdException w:name="Light Shading Accent 1" w:semiHidden="0" w:uiPriority="60" w:unhideWhenUsed="0"/>
-    <w:lsdException w:name="Light List Accent 1" w:semiHidden="0" w:uiPriority="61" w:unhideWhenUsed="0"/>
-    <w:lsdException w:name="Light Grid Accent 1" w:semiHidden="0" w:uiPriority="62" w:unhideWhenUsed="0"/>
-    <w:lsdException w:name="Medium Shading 1 Accent 1" w:semiHidden="0" w:uiPriority="63" w:unhideWhenUsed="0"/>
-    <w:lsdException w:name="Medium Shading 2 Accent 1" w:semiHidden="0" w:uiPriority="64" w:unhideWhenUsed="0"/>
-    <w:lsdException w:name="Medium List 1 Accent 1" w:semiHidden="0" w:uiPriority="65" w:unhideWhenUsed="0"/>
-    <w:lsdException w:name="Revision" w:unhideWhenUsed="0"/>
-    <w:lsdException w:name="List Paragraph" w:semiHidden="0" w:uiPriority="34" w:unhideWhenUsed="0" w:qFormat="1"/>
-    <w:lsdException w:name="Quote" w:semiHidden="0" w:uiPriority="29" w:unhideWhenUsed="0" w:qFormat="1"/>
-    <w:lsdException w:name="Intense Quote" w:semiHidden="0" w:uiPriority="30" w:unhideWhenUsed="0" w:qFormat="1"/>
-    <w:lsdException w:name="Medium List 2 Accent 1" w:semiHidden="0" w:uiPriority="66" w:unhideWhenUsed="0"/>
-    <w:lsdException w:name="Medium Grid 1 Accent 1" w:semiHidden="0" w:uiPriority="67" w:unhideWhenUsed="0"/>
-    <w:lsdException w:name="Medium Grid 2 Accent 1" w:semiHidden="0" w:uiPriority="68" w:unhideWhenUsed="0"/>
-    <w:lsdException w:name="Medium Grid 3 Accent 1" w:semiHidden="0" w:uiPriority="69" w:unhideWhenUsed="0"/>
-    <w:lsdException w:name="Dark List Accent 1" w:semiHidden="0" w:uiPriority="70" w:unhideWhenUsed="0"/>
-    <w:lsdException w:name="Colorful Shading Accent 1" w:semiHidden="0" w:uiPriority="71" w:unhideWhenUsed="0"/>
-    <w:lsdException w:name="Colorful List Accent 1" w:semiHidden="0" w:uiPriority="72" w:unhideWhenUsed="0"/>
-    <w:lsdException w:name="Colorful Grid Accent 1" w:semiHidden="0" w:uiPriority="73" w:unhideWhenUsed="0"/>
-    <w:lsdException w:name="Light Shading Accent 2" w:semiHidden="0" w:uiPriority="60" w:unhideWhenUsed="0"/>
-    <w:lsdException w:name="Light List Accent 2" w:semiHidden="0" w:uiPriority="61" w:unhideWhenUsed="0"/>
-    <w:lsdException w:name="Light Grid Accent 2" w:semiHidden="0" w:uiPriority="62" w:unhideWhenUsed="0"/>
-    <w:lsdException w:name="Medium Shading 1 Accent 2" w:semiHidden="0" w:uiPriority="63" w:unhideWhenUsed="0"/>
-    <w:lsdException w:name="Medium Shading 2 Accent 2" w:semiHidden="0" w:uiPriority="64" w:unhideWhenUsed="0"/>
-    <w:lsdException w:name="Medium List 1 Accent 2" w:semiHidden="0" w:uiPriority="65" w:unhideWhenUsed="0"/>
-    <w:lsdException w:name="Medium List 2 Accent 2" w:semiHidden="0" w:uiPriority="66" w:unhideWhenUsed="0"/>
-    <w:lsdException w:name="Medium Grid 1 Accent 2" w:semiHidden="0" w:uiPriority="67" w:unhideWhenUsed="0"/>
-    <w:lsdException w:name="Medium Grid 2 Accent 2" w:semiHidden="0" w:uiPriority="68" w:unhideWhenUsed="0"/>
-    <w:lsdException w:name="Medium Grid 3 Accent 2" w:semiHidden="0" w:uiPriority="69" w:unhideWhenUsed="0"/>
-    <w:lsdException w:name="Dark List Accent 2" w:semiHidden="0" w:uiPriority="70" w:unhideWhenUsed="0"/>
-    <w:lsdException w:name="Colorful Shading Accent 2" w:semiHidden="0" w:uiPriority="71" w:unhideWhenUsed="0"/>
-    <w:lsdException w:name="Colorful List Accent 2" w:semiHidden="0" w:uiPriority="72" w:unhideWhenUsed="0"/>
-    <w:lsdException w:name="Colorful Grid Accent 2" w:semiHidden="0" w:uiPriority="73" w:unhideWhenUsed="0"/>
-    <w:lsdException w:name="Light Shading Accent 3" w:semiHidden="0" w:uiPriority="60" w:unhideWhenUsed="0"/>
-    <w:lsdException w:name="Light List Accent 3" w:semiHidden="0" w:uiPriority="61" w:unhideWhenUsed="0"/>
-    <w:lsdException w:name="Light Grid Accent 3" w:semiHidden="0" w:uiPriority="62" w:unhideWhenUsed="0"/>
-    <w:lsdException w:name="Medium Shading 1 Accent 3" w:semiHidden="0" w:uiPriority="63" w:unhideWhenUsed="0"/>
-    <w:lsdException w:name="Medium Shading 2 Accent 3" w:semiHidden="0" w:uiPriority="64" w:unhideWhenUsed="0"/>
-    <w:lsdException w:name="Medium List 1 Accent 3" w:semiHidden="0" w:uiPriority="65" w:unhideWhenUsed="0"/>
-    <w:lsdException w:name="Medium List 2 Accent 3" w:semiHidden="0" w:uiPriority="66" w:unhideWhenUsed="0"/>
-    <w:lsdException w:name="Medium Grid 1 Accent 3" w:semiHidden="0" w:uiPriority="67" w:unhideWhenUsed="0"/>
-    <w:lsdException w:name="Medium Grid 2 Accent 3" w:semiHidden="0" w:uiPriority="68" w:unhideWhenUsed="0"/>
-    <w:lsdException w:name="Medium Grid 3 Accent 3" w:semiHidden="0" w:uiPriority="69" w:unhideWhenUsed="0"/>
-    <w:lsdException w:name="Dark List Accent 3" w:semiHidden="0" w:uiPriority="70" w:unhideWhenUsed="0"/>
-    <w:lsdException w:name="Colorful Shading Accent 3" w:semiHidden="0" w:uiPriority="71" w:unhideWhenUsed="0"/>
-    <w:lsdException w:name="Colorful List Accent 3" w:semiHidden="0" w:uiPriority="72" w:unhideWhenUsed="0"/>
-    <w:lsdException w:name="Colorful Grid Accent 3" w:semiHidden="0" w:uiPriority="73" w:unhideWhenUsed="0"/>
-    <w:lsdException w:name="Light Shading Accent 4" w:semiHidden="0" w:uiPriority="60" w:unhideWhenUsed="0"/>
-    <w:lsdException w:name="Light List Accent 4" w:semiHidden="0" w:uiPriority="61" w:unhideWhenUsed="0"/>
-    <w:lsdException w:name="Light Grid Accent 4" w:semiHidden="0" w:uiPriority="62" w:unhideWhenUsed="0"/>
-    <w:lsdException w:name="Medium Shading 1 Accent 4" w:semiHidden="0" w:uiPriority="63" w:unhideWhenUsed="0"/>
-    <w:lsdException w:name="Medium Shading 2 Accent 4" w:semiHidden="0" w:uiPriority="64" w:unhideWhenUsed="0"/>
-    <w:lsdException w:name="Medium List 1 Accent 4" w:semiHidden="0" w:uiPriority="65" w:unhideWhenUsed="0"/>
-    <w:lsdException w:name="Medium List 2 Accent 4" w:semiHidden="0" w:uiPriority="66" w:unhideWhenUsed="0"/>
-    <w:lsdException w:name="Medium Grid 1 Accent 4" w:semiHidden="0" w:uiPriority="67" w:unhideWhenUsed="0"/>
-    <w:lsdException w:name="Medium Grid 2 Accent 4" w:semiHidden="0" w:uiPriority="68" w:unhideWhenUsed="0"/>
-    <w:lsdException w:name="Medium Grid 3 Accent 4" w:semiHidden="0" w:uiPriority="69" w:unhideWhenUsed="0"/>
-    <w:lsdException w:name="Dark List Accent 4" w:semiHidden="0" w:uiPriority="70" w:unhideWhenUsed="0"/>
-    <w:lsdException w:name="Colorful Shading Accent 4" w:semiHidden="0" w:uiPriority="71" w:unhideWhenUsed="0"/>
-    <w:lsdException w:name="Colorful List Accent 4" w:semiHidden="0" w:uiPriority="72" w:unhideWhenUsed="0"/>
-    <w:lsdException w:name="Colorful Grid Accent 4" w:semiHidden="0" w:uiPriority="73" w:unhideWhenUsed="0"/>
-    <w:lsdException w:name="Light Shading Accent 5" w:semiHidden="0" w:uiPriority="60" w:unhideWhenUsed="0"/>
-    <w:lsdException w:name="Light List Accent 5" w:semiHidden="0" w:uiPriority="61" w:unhideWhenUsed="0"/>
-    <w:lsdException w:name="Light Grid Accent 5" w:semiHidden="0" w:uiPriority="62" w:unhideWhenUsed="0"/>
-    <w:lsdException w:name="Medium Shading 1 Accent 5" w:semiHidden="0" w:uiPriority="63" w:unhideWhenUsed="0"/>
-    <w:lsdException w:name="Medium Shading 2 Accent 5" w:semiHidden="0" w:uiPriority="64" w:unhideWhenUsed="0"/>
-    <w:lsdException w:name="Medium List 1 Accent 5" w:semiHidden="0" w:uiPriority="65" w:unhideWhenUsed="0"/>
-    <w:lsdException w:name="Medium List 2 Accent 5" w:semiHidden="0" w:uiPriority="66" w:unhideWhenUsed="0"/>
-    <w:lsdException w:name="Medium Grid 1 Accent 5" w:semiHidden="0" w:uiPriority="67" w:unhideWhenUsed="0"/>
-    <w:lsdException w:name="Medium Grid 2 Accent 5" w:semiHidden="0" w:uiPriority="68" w:unhideWhenUsed="0"/>
-    <w:lsdException w:name="Medium Grid 3 Accent 5" w:semiHidden="0" w:uiPriority="69" w:unhideWhenUsed="0"/>
-    <w:lsdException w:name="Dark List Accent 5" w:semiHidden="0" w:uiPriority="70" w:unhideWhenUsed="0"/>
-    <w:lsdException w:name="Colorful Shading Accent 5" w:semiHidden="0" w:uiPriority="71" w:unhideWhenUsed="0"/>
-    <w:lsdException w:name="Colorful List Accent 5" w:semiHidden="0" w:uiPriority="72" w:unhideWhenUsed="0"/>
-    <w:lsdException w:name="Colorful Grid Accent 5" w:semiHidden="0" w:uiPriority="73" w:unhideWhenUsed="0"/>
-    <w:lsdException w:name="Light Shading Accent 6" w:semiHidden="0" w:uiPriority="60" w:unhideWhenUsed="0"/>
-    <w:lsdException w:name="Light List Accent 6" w:semiHidden="0" w:uiPriority="61" w:unhideWhenUsed="0"/>
-    <w:lsdException w:name="Light Grid Accent 6" w:semiHidden="0" w:uiPriority="62" w:unhideWhenUsed="0"/>
-    <w:lsdException w:name="Medium Shading 1 Accent 6" w:semiHidden="0" w:uiPriority="63" w:unhideWhenUsed="0"/>
-    <w:lsdException w:name="Medium Shading 2 Accent 6" w:semiHidden="0" w:uiPriority="64" w:unhideWhenUsed="0"/>
-    <w:lsdException w:name="Medium List 1 Accent 6" w:semiHidden="0" w:uiPriority="65" w:unhideWhenUsed="0"/>
-    <w:lsdException w:name="Medium List 2 Accent 6" w:semiHidden="0" w:uiPriority="66" w:unhideWhenUsed="0"/>
-    <w:lsdException w:name="Medium Grid 1 Accent 6" w:semiHidden="0" w:uiPriority="67" w:unhideWhenUsed="0"/>
-    <w:lsdException w:name="Medium Grid 2 Accent 6" w:semiHidden="0" w:uiPriority="68" w:unhideWhenUsed="0"/>
-    <w:lsdException w:name="Medium Grid 3 Accent 6" w:semiHidden="0" w:uiPriority="69" w:unhideWhenUsed="0"/>
-    <w:lsdException w:name="Dark List Accent 6" w:semiHidden="0" w:uiPriority="70" w:unhideWhenUsed="0"/>
-    <w:lsdException w:name="Colorful Shading Accent 6" w:semiHidden="0" w:uiPriority="71" w:unhideWhenUsed="0"/>
-    <w:lsdException w:name="Colorful List Accent 6" w:semiHidden="0" w:uiPriority="72" w:unhideWhenUsed="0"/>
-    <w:lsdException w:name="Colorful Grid Accent 6" w:semiHidden="0" w:uiPriority="73" w:unhideWhenUsed="0"/>
-    <w:lsdException w:name="Subtle Emphasis" w:semiHidden="0" w:uiPriority="19" w:unhideWhenUsed="0" w:qFormat="1"/>
-    <w:lsdException w:name="Intense Emphasis" w:semiHidden="0" w:uiPriority="21" w:unhideWhenUsed="0" w:qFormat="1"/>
-    <w:lsdException w:name="Subtle Reference" w:semiHidden="0" w:uiPriority="31" w:unhideWhenUsed="0" w:qFormat="1"/>
-    <w:lsdException w:name="Intense Reference" w:semiHidden="0" w:uiPriority="32" w:unhideWhenUsed="0" w:qFormat="1"/>
-    <w:lsdException w:name="Book Title" w:semiHidden="0" w:uiPriority="33" w:unhideWhenUsed="0" w:qFormat="1"/>
-    <w:lsdException w:name="Bibliography" w:uiPriority="37"/>
-    <w:lsdException w:name="TOC Heading" w:uiPriority="39" w:qFormat="1"/>
+  <w:latentStyles w:defLockedState="0" w:defUIPriority="99" w:defSemiHidden="0" w:defUnhideWhenUsed="0" w:defQFormat="0" w:count="375">
+    <w:lsdException w:name="Normal" w:uiPriority="0" w:qFormat="1"/>
+    <w:lsdException w:name="heading 1" w:uiPriority="9" w:qFormat="1"/>
+    <w:lsdException w:name="heading 2" w:semiHidden="1" w:uiPriority="9" w:unhideWhenUsed="1" w:qFormat="1"/>
+    <w:lsdException w:name="heading 3" w:semiHidden="1" w:uiPriority="9" w:unhideWhenUsed="1" w:qFormat="1"/>
+    <w:lsdException w:name="heading 4" w:semiHidden="1" w:uiPriority="9" w:unhideWhenUsed="1" w:qFormat="1"/>
+    <w:lsdException w:name="heading 5" w:semiHidden="1" w:uiPriority="9" w:unhideWhenUsed="1" w:qFormat="1"/>
+    <w:lsdException w:name="heading 6" w:semiHidden="1" w:uiPriority="9" w:unhideWhenUsed="1" w:qFormat="1"/>
+    <w:lsdException w:name="heading 7" w:semiHidden="1" w:uiPriority="9" w:unhideWhenUsed="1" w:qFormat="1"/>
+    <w:lsdException w:name="heading 8" w:semiHidden="1" w:uiPriority="9" w:unhideWhenUsed="1" w:qFormat="1"/>
+    <w:lsdException w:name="heading 9" w:semiHidden="1" w:uiPriority="9" w:unhideWhenUsed="1" w:qFormat="1"/>
+    <w:lsdException w:name="index 1" w:semiHidden="1" w:unhideWhenUsed="1"/>
+    <w:lsdException w:name="index 2" w:semiHidden="1" w:unhideWhenUsed="1"/>
+    <w:lsdException w:name="index 3" w:semiHidden="1" w:unhideWhenUsed="1"/>
+    <w:lsdException w:name="index 4" w:semiHidden="1" w:unhideWhenUsed="1"/>
+    <w:lsdException w:name="index 5" w:semiHidden="1" w:unhideWhenUsed="1"/>
+    <w:lsdException w:name="index 6" w:semiHidden="1" w:unhideWhenUsed="1"/>
+    <w:lsdException w:name="index 7" w:semiHidden="1" w:unhideWhenUsed="1"/>
+    <w:lsdException w:name="index 8" w:semiHidden="1" w:unhideWhenUsed="1"/>
+    <w:lsdException w:name="index 9" w:semiHidden="1" w:unhideWhenUsed="1"/>
+    <w:lsdException w:name="toc 1" w:semiHidden="1" w:uiPriority="39" w:unhideWhenUsed="1"/>
+    <w:lsdException w:name="toc 2" w:semiHidden="1" w:uiPriority="39" w:unhideWhenUsed="1"/>
+    <w:lsdException w:name="toc 3" w:semiHidden="1" w:uiPriority="39" w:unhideWhenUsed="1"/>
+    <w:lsdException w:name="toc 4" w:semiHidden="1" w:uiPriority="39" w:unhideWhenUsed="1"/>
+    <w:lsdException w:name="toc 5" w:semiHidden="1" w:uiPriority="39" w:unhideWhenUsed="1"/>
+    <w:lsdException w:name="toc 6" w:semiHidden="1" w:uiPriority="39" w:unhideWhenUsed="1"/>
+    <w:lsdException w:name="toc 7" w:semiHidden="1" w:uiPriority="39" w:unhideWhenUsed="1"/>
+    <w:lsdException w:name="toc 8" w:semiHidden="1" w:uiPriority="39" w:unhideWhenUsed="1"/>
+    <w:lsdException w:name="toc 9" w:semiHidden="1" w:uiPriority="39" w:unhideWhenUsed="1"/>
+    <w:lsdException w:name="Normal Indent" w:semiHidden="1" w:unhideWhenUsed="1"/>
+    <w:lsdException w:name="footnote text" w:semiHidden="1" w:unhideWhenUsed="1"/>
+    <w:lsdException w:name="annotation text" w:semiHidden="1" w:unhideWhenUsed="1"/>
+    <w:lsdException w:name="header" w:semiHidden="1" w:unhideWhenUsed="1"/>
+    <w:lsdException w:name="footer" w:semiHidden="1" w:unhideWhenUsed="1"/>
+    <w:lsdException w:name="index heading" w:semiHidden="1" w:unhideWhenUsed="1"/>
+    <w:lsdException w:name="caption" w:semiHidden="1" w:uiPriority="35" w:unhideWhenUsed="1" w:qFormat="1"/>
+    <w:lsdException w:name="table of figures" w:semiHidden="1" w:unhideWhenUsed="1"/>
+    <w:lsdException w:name="envelope address" w:semiHidden="1" w:unhideWhenUsed="1"/>
+    <w:lsdException w:name="envelope return" w:semiHidden="1" w:unhideWhenUsed="1"/>
+    <w:lsdException w:name="footnote reference" w:semiHidden="1" w:unhideWhenUsed="1"/>
+    <w:lsdException w:name="annotation reference" w:semiHidden="1" w:unhideWhenUsed="1"/>
+    <w:lsdException w:name="line number" w:semiHidden="1" w:unhideWhenUsed="1"/>
+    <w:lsdException w:name="page number" w:semiHidden="1" w:unhideWhenUsed="1"/>
+    <w:lsdException w:name="endnote reference" w:semiHidden="1" w:unhideWhenUsed="1"/>
+    <w:lsdException w:name="endnote text" w:semiHidden="1" w:unhideWhenUsed="1"/>
+    <w:lsdException w:name="table of authorities" w:semiHidden="1" w:unhideWhenUsed="1"/>
+    <w:lsdException w:name="macro" w:semiHidden="1" w:unhideWhenUsed="1"/>
+    <w:lsdException w:name="toa heading" w:semiHidden="1" w:unhideWhenUsed="1"/>
+    <w:lsdException w:name="List" w:semiHidden="1" w:unhideWhenUsed="1"/>
+    <w:lsdException w:name="List Bullet" w:semiHidden="1" w:unhideWhenUsed="1"/>
+    <w:lsdException w:name="List Number" w:semiHidden="1" w:unhideWhenUsed="1"/>
+    <w:lsdException w:name="List 2" w:semiHidden="1" w:unhideWhenUsed="1"/>
+    <w:lsdException w:name="List 3" w:semiHidden="1" w:unhideWhenUsed="1"/>
+    <w:lsdException w:name="List 4" w:semiHidden="1" w:unhideWhenUsed="1"/>
+    <w:lsdException w:name="List 5" w:semiHidden="1" w:unhideWhenUsed="1"/>
+    <w:lsdException w:name="List Bullet 2" w:semiHidden="1" w:unhideWhenUsed="1"/>
+    <w:lsdException w:name="List Bullet 3" w:semiHidden="1" w:unhideWhenUsed="1"/>
+    <w:lsdException w:name="List Bullet 4" w:semiHidden="1" w:unhideWhenUsed="1"/>
+    <w:lsdException w:name="List Bullet 5" w:semiHidden="1" w:unhideWhenUsed="1"/>
+    <w:lsdException w:name="List Number 2" w:semiHidden="1" w:unhideWhenUsed="1"/>
+    <w:lsdException w:name="List Number 3" w:semiHidden="1" w:unhideWhenUsed="1"/>
+    <w:lsdException w:name="List Number 4" w:semiHidden="1" w:unhideWhenUsed="1"/>
+    <w:lsdException w:name="List Number 5" w:semiHidden="1" w:unhideWhenUsed="1"/>
+    <w:lsdException w:name="Title" w:uiPriority="10" w:qFormat="1"/>
+    <w:lsdException w:name="Closing" w:semiHidden="1" w:unhideWhenUsed="1"/>
+    <w:lsdException w:name="Signature" w:semiHidden="1" w:unhideWhenUsed="1"/>
+    <w:lsdException w:name="Default Paragraph Font" w:semiHidden="1" w:uiPriority="1" w:unhideWhenUsed="1"/>
+    <w:lsdException w:name="Body Text" w:semiHidden="1" w:unhideWhenUsed="1"/>
+    <w:lsdException w:name="Body Text Indent" w:semiHidden="1" w:unhideWhenUsed="1"/>
+    <w:lsdException w:name="List Continue" w:semiHidden="1" w:unhideWhenUsed="1"/>
+    <w:lsdException w:name="List Continue 2" w:semiHidden="1" w:unhideWhenUsed="1"/>
+    <w:lsdException w:name="List Continue 3" w:semiHidden="1" w:unhideWhenUsed="1"/>
+    <w:lsdException w:name="List Continue 4" w:semiHidden="1" w:unhideWhenUsed="1"/>
+    <w:lsdException w:name="List Continue 5" w:semiHidden="1" w:unhideWhenUsed="1"/>
+    <w:lsdException w:name="Message Header" w:semiHidden="1" w:unhideWhenUsed="1"/>
+    <w:lsdException w:name="Subtitle" w:uiPriority="11" w:qFormat="1"/>
+    <w:lsdException w:name="Salutation" w:semiHidden="1" w:unhideWhenUsed="1"/>
+    <w:lsdException w:name="Date" w:semiHidden="1" w:unhideWhenUsed="1"/>
+    <w:lsdException w:name="Body Text First Indent" w:semiHidden="1" w:unhideWhenUsed="1"/>
+    <w:lsdException w:name="Body Text First Indent 2" w:semiHidden="1" w:unhideWhenUsed="1"/>
+    <w:lsdException w:name="Note Heading" w:semiHidden="1" w:unhideWhenUsed="1"/>
+    <w:lsdException w:name="Body Text 2" w:semiHidden="1" w:unhideWhenUsed="1"/>
+    <w:lsdException w:name="Body Text 3" w:semiHidden="1" w:unhideWhenUsed="1"/>
+    <w:lsdException w:name="Body Text Indent 2" w:semiHidden="1" w:unhideWhenUsed="1"/>
+    <w:lsdException w:name="Body Text Indent 3" w:semiHidden="1" w:unhideWhenUsed="1"/>
+    <w:lsdException w:name="Block Text" w:semiHidden="1" w:unhideWhenUsed="1"/>
+    <w:lsdException w:name="Hyperlink" w:semiHidden="1" w:unhideWhenUsed="1"/>
+    <w:lsdException w:name="FollowedHyperlink" w:semiHidden="1" w:unhideWhenUsed="1"/>
+    <w:lsdException w:name="Strong" w:uiPriority="22" w:qFormat="1"/>
+    <w:lsdException w:name="Emphasis" w:uiPriority="20" w:qFormat="1"/>
+    <w:lsdException w:name="Document Map" w:semiHidden="1" w:unhideWhenUsed="1"/>
+    <w:lsdException w:name="Plain Text" w:semiHidden="1" w:unhideWhenUsed="1"/>
+    <w:lsdException w:name="E-mail Signature" w:semiHidden="1" w:unhideWhenUsed="1"/>
+    <w:lsdException w:name="HTML Top of Form" w:semiHidden="1" w:unhideWhenUsed="1"/>
+    <w:lsdException w:name="HTML Bottom of Form" w:semiHidden="1" w:unhideWhenUsed="1"/>
+    <w:lsdException w:name="Normal (Web)" w:semiHidden="1" w:unhideWhenUsed="1"/>
+    <w:lsdException w:name="HTML Acronym" w:semiHidden="1" w:unhideWhenUsed="1"/>
+    <w:lsdException w:name="HTML Address" w:semiHidden="1" w:unhideWhenUsed="1"/>
+    <w:lsdException w:name="HTML Cite" w:semiHidden="1" w:unhideWhenUsed="1"/>
+    <w:lsdException w:name="HTML Code" w:semiHidden="1" w:unhideWhenUsed="1"/>
+    <w:lsdException w:name="HTML Definition" w:semiHidden="1" w:unhideWhenUsed="1"/>
+    <w:lsdException w:name="HTML Keyboard" w:semiHidden="1" w:unhideWhenUsed="1"/>
+    <w:lsdException w:name="HTML Preformatted" w:semiHidden="1" w:unhideWhenUsed="1"/>
+    <w:lsdException w:name="HTML Sample" w:semiHidden="1" w:unhideWhenUsed="1"/>
+    <w:lsdException w:name="HTML Typewriter" w:semiHidden="1" w:unhideWhenUsed="1"/>
+    <w:lsdException w:name="HTML Variable" w:semiHidden="1" w:unhideWhenUsed="1"/>
+    <w:lsdException w:name="Normal Table" w:semiHidden="1" w:unhideWhenUsed="1"/>
+    <w:lsdException w:name="annotation subject" w:semiHidden="1" w:unhideWhenUsed="1"/>
+    <w:lsdException w:name="No List" w:semiHidden="1" w:unhideWhenUsed="1"/>
+    <w:lsdException w:name="Outline List 1" w:semiHidden="1" w:unhideWhenUsed="1"/>
+    <w:lsdException w:name="Outline List 2" w:semiHidden="1" w:unhideWhenUsed="1"/>
+    <w:lsdException w:name="Outline List 3" w:semiHidden="1" w:unhideWhenUsed="1"/>
+    <w:lsdException w:name="Table Simple 1" w:semiHidden="1" w:unhideWhenUsed="1"/>
+    <w:lsdException w:name="Table Simple 2" w:semiHidden="1" w:unhideWhenUsed="1"/>
+    <w:lsdException w:name="Table Simple 3" w:semiHidden="1" w:unhideWhenUsed="1"/>
+    <w:lsdException w:name="Table Classic 1" w:semiHidden="1" w:unhideWhenUsed="1"/>
+    <w:lsdException w:name="Table Classic 2" w:semiHidden="1" w:unhideWhenUsed="1"/>
+    <w:lsdException w:name="Table Classic 3" w:semiHidden="1" w:unhideWhenUsed="1"/>
+    <w:lsdException w:name="Table Classic 4" w:semiHidden="1" w:unhideWhenUsed="1"/>
+    <w:lsdException w:name="Table Colorful 1" w:semiHidden="1" w:unhideWhenUsed="1"/>
+    <w:lsdException w:name="Table Colorful 2" w:semiHidden="1" w:unhideWhenUsed="1"/>
+    <w:lsdException w:name="Table Colorful 3" w:semiHidden="1" w:unhideWhenUsed="1"/>
+    <w:lsdException w:name="Table Columns 1" w:semiHidden="1" w:unhideWhenUsed="1"/>
+    <w:lsdException w:name="Table Columns 2" w:semiHidden="1" w:unhideWhenUsed="1"/>
+    <w:lsdException w:name="Table Columns 3" w:semiHidden="1" w:unhideWhenUsed="1"/>
+    <w:lsdException w:name="Table Columns 4" w:semiHidden="1" w:unhideWhenUsed="1"/>
+    <w:lsdException w:name="Table Columns 5" w:semiHidden="1" w:unhideWhenUsed="1"/>
+    <w:lsdException w:name="Table Grid 1" w:semiHidden="1" w:unhideWhenUsed="1"/>
+    <w:lsdException w:name="Table Grid 2" w:semiHidden="1" w:unhideWhenUsed="1"/>
+    <w:lsdException w:name="Table Grid 3" w:semiHidden="1" w:unhideWhenUsed="1"/>
+    <w:lsdException w:name="Table Grid 4" w:semiHidden="1" w:unhideWhenUsed="1"/>
+    <w:lsdException w:name="Table Grid 5" w:semiHidden="1" w:unhideWhenUsed="1"/>
+    <w:lsdException w:name="Table Grid 6" w:semiHidden="1" w:unhideWhenUsed="1"/>
+    <w:lsdException w:name="Table Grid 7" w:semiHidden="1" w:unhideWhenUsed="1"/>
+    <w:lsdException w:name="Table Grid 8" w:semiHidden="1" w:unhideWhenUsed="1"/>
+    <w:lsdException w:name="Table List 1" w:semiHidden="1" w:unhideWhenUsed="1"/>
+    <w:lsdException w:name="Table List 2" w:semiHidden="1" w:unhideWhenUsed="1"/>
+    <w:lsdException w:name="Table List 3" w:semiHidden="1" w:unhideWhenUsed="1"/>
+    <w:lsdException w:name="Table List 4" w:semiHidden="1" w:unhideWhenUsed="1"/>
+    <w:lsdException w:name="Table List 5" w:semiHidden="1" w:unhideWhenUsed="1"/>
+    <w:lsdException w:name="Table List 6" w:semiHidden="1" w:unhideWhenUsed="1"/>
+    <w:lsdException w:name="Table List 7" w:semiHidden="1" w:unhideWhenUsed="1"/>
+    <w:lsdException w:name="Table List 8" w:semiHidden="1" w:unhideWhenUsed="1"/>
+    <w:lsdException w:name="Table 3D effects 1" w:semiHidden="1" w:unhideWhenUsed="1"/>
+    <w:lsdException w:name="Table 3D effects 2" w:semiHidden="1" w:unhideWhenUsed="1"/>
+    <w:lsdException w:name="Table 3D effects 3" w:semiHidden="1" w:unhideWhenUsed="1"/>
+    <w:lsdException w:name="Table Contemporary" w:semiHidden="1" w:unhideWhenUsed="1"/>
+    <w:lsdException w:name="Table Elegant" w:semiHidden="1" w:unhideWhenUsed="1"/>
+    <w:lsdException w:name="Table Professional" w:semiHidden="1" w:unhideWhenUsed="1"/>
+    <w:lsdException w:name="Table Subtle 1" w:semiHidden="1" w:unhideWhenUsed="1"/>
+    <w:lsdException w:name="Table Subtle 2" w:semiHidden="1" w:unhideWhenUsed="1"/>
+    <w:lsdException w:name="Table Web 1" w:semiHidden="1" w:unhideWhenUsed="1"/>
+    <w:lsdException w:name="Table Web 2" w:semiHidden="1" w:unhideWhenUsed="1"/>
+    <w:lsdException w:name="Table Web 3" w:semiHidden="1" w:unhideWhenUsed="1"/>
+    <w:lsdException w:name="Balloon Text" w:semiHidden="1" w:unhideWhenUsed="1"/>
+    <w:lsdException w:name="Table Grid" w:uiPriority="59"/>
+    <w:lsdException w:name="Table Theme" w:semiHidden="1" w:unhideWhenUsed="1"/>
+    <w:lsdException w:name="Placeholder Text" w:semiHidden="1"/>
+    <w:lsdException w:name="No Spacing" w:uiPriority="1" w:qFormat="1"/>
+    <w:lsdException w:name="Light Shading" w:uiPriority="60"/>
+    <w:lsdException w:name="Light List" w:uiPriority="61"/>
+    <w:lsdException w:name="Light Grid" w:uiPriority="62"/>
+    <w:lsdException w:name="Medium Shading 1" w:uiPriority="63"/>
+    <w:lsdException w:name="Medium Shading 2" w:uiPriority="64"/>
+    <w:lsdException w:name="Medium List 1" w:uiPriority="65"/>
+    <w:lsdException w:name="Medium List 2" w:uiPriority="66"/>
+    <w:lsdException w:name="Medium Grid 1" w:uiPriority="67"/>
+    <w:lsdException w:name="Medium Grid 2" w:uiPriority="68"/>
+    <w:lsdException w:name="Medium Grid 3" w:uiPriority="69"/>
+    <w:lsdException w:name="Dark List" w:uiPriority="70"/>
+    <w:lsdException w:name="Colorful Shading" w:uiPriority="71"/>
+    <w:lsdException w:name="Colorful List" w:uiPriority="72"/>
+    <w:lsdException w:name="Colorful Grid" w:uiPriority="73"/>
+    <w:lsdException w:name="Light Shading Accent 1" w:uiPriority="60"/>
+    <w:lsdException w:name="Light List Accent 1" w:uiPriority="61"/>
+    <w:lsdException w:name="Light Grid Accent 1" w:uiPriority="62"/>
+    <w:lsdException w:name="Medium Shading 1 Accent 1" w:uiPriority="63"/>
+    <w:lsdException w:name="Medium Shading 2 Accent 1" w:uiPriority="64"/>
+    <w:lsdException w:name="Medium List 1 Accent 1" w:uiPriority="65"/>
+    <w:lsdException w:name="Revision" w:semiHidden="1"/>
+    <w:lsdException w:name="List Paragraph" w:uiPriority="34" w:qFormat="1"/>
+    <w:lsdException w:name="Quote" w:uiPriority="29" w:qFormat="1"/>
+    <w:lsdException w:name="Intense Quote" w:uiPriority="30" w:qFormat="1"/>
+    <w:lsdException w:name="Medium List 2 Accent 1" w:uiPriority="66"/>
+    <w:lsdException w:name="Medium Grid 1 Accent 1" w:uiPriority="67"/>
+    <w:lsdException w:name="Medium Grid 2 Accent 1" w:uiPriority="68"/>
+    <w:lsdException w:name="Medium Grid 3 Accent 1" w:uiPriority="69"/>
+    <w:lsdException w:name="Dark List Accent 1" w:uiPriority="70"/>
+    <w:lsdException w:name="Colorful Shading Accent 1" w:uiPriority="71"/>
+    <w:lsdException w:name="Colorful List Accent 1" w:uiPriority="72"/>
+    <w:lsdException w:name="Colorful Grid Accent 1" w:uiPriority="73"/>
+    <w:lsdException w:name="Light Shading Accent 2" w:uiPriority="60"/>
+    <w:lsdException w:name="Light List Accent 2" w:uiPriority="61"/>
+    <w:lsdException w:name="Light Grid Accent 2" w:uiPriority="62"/>
+    <w:lsdException w:name="Medium Shading 1 Accent 2" w:uiPriority="63"/>
+    <w:lsdException w:name="Medium Shading 2 Accent 2" w:uiPriority="64"/>
+    <w:lsdException w:name="Medium List 1 Accent 2" w:uiPriority="65"/>
+    <w:lsdException w:name="Medium List 2 Accent 2" w:uiPriority="66"/>
+    <w:lsdException w:name="Medium Grid 1 Accent 2" w:uiPriority="67"/>
+    <w:lsdException w:name="Medium Grid 2 Accent 2" w:uiPriority="68"/>
+    <w:lsdException w:name="Medium Grid 3 Accent 2" w:uiPriority="69"/>
+    <w:lsdException w:name="Dark List Accent 2" w:uiPriority="70"/>
+    <w:lsdException w:name="Colorful Shading Accent 2" w:uiPriority="71"/>
+    <w:lsdException w:name="Colorful List Accent 2" w:uiPriority="72"/>
+    <w:lsdException w:name="Colorful Grid Accent 2" w:uiPriority="73"/>
+    <w:lsdException w:name="Light Shading Accent 3" w:uiPriority="60"/>
+    <w:lsdException w:name="Light List Accent 3" w:uiPriority="61"/>
+    <w:lsdException w:name="Light Grid Accent 3" w:uiPriority="62"/>
+    <w:lsdException w:name="Medium Shading 1 Accent 3" w:uiPriority="63"/>
+    <w:lsdException w:name="Medium Shading 2 Accent 3" w:uiPriority="64"/>
+    <w:lsdException w:name="Medium List 1 Accent 3" w:uiPriority="65"/>
+    <w:lsdException w:name="Medium List 2 Accent 3" w:uiPriority="66"/>
+    <w:lsdException w:name="Medium Grid 1 Accent 3" w:uiPriority="67"/>
+    <w:lsdException w:name="Medium Grid 2 Accent 3" w:uiPriority="68"/>
+    <w:lsdException w:name="Medium Grid 3 Accent 3" w:uiPriority="69"/>
+    <w:lsdException w:name="Dark List Accent 3" w:uiPriority="70"/>
+    <w:lsdException w:name="Colorful Shading Accent 3" w:uiPriority="71"/>
+    <w:lsdException w:name="Colorful List Accent 3" w:uiPriority="72"/>
+    <w:lsdException w:name="Colorful Grid Accent 3" w:uiPriority="73"/>
+    <w:lsdException w:name="Light Shading Accent 4" w:uiPriority="60"/>
+    <w:lsdException w:name="Light List Accent 4" w:uiPriority="61"/>
+    <w:lsdException w:name="Light Grid Accent 4" w:uiPriority="62"/>
+    <w:lsdException w:name="Medium Shading 1 Accent 4" w:uiPriority="63"/>
+    <w:lsdException w:name="Medium Shading 2 Accent 4" w:uiPriority="64"/>
+    <w:lsdException w:name="Medium List 1 Accent 4" w:uiPriority="65"/>
+    <w:lsdException w:name="Medium List 2 Accent 4" w:uiPriority="66"/>
+    <w:lsdException w:name="Medium Grid 1 Accent 4" w:uiPriority="67"/>
+    <w:lsdException w:name="Medium Grid 2 Accent 4" w:uiPriority="68"/>
+    <w:lsdException w:name="Medium Grid 3 Accent 4" w:uiPriority="69"/>
+    <w:lsdException w:name="Dark List Accent 4" w:uiPriority="70"/>
+    <w:lsdException w:name="Colorful Shading Accent 4" w:uiPriority="71"/>
+    <w:lsdException w:name="Colorful List Accent 4" w:uiPriority="72"/>
+    <w:lsdException w:name="Colorful Grid Accent 4" w:uiPriority="73"/>
+    <w:lsdException w:name="Light Shading Accent 5" w:uiPriority="60"/>
+    <w:lsdException w:name="Light List Accent 5" w:uiPriority="61"/>
+    <w:lsdException w:name="Light Grid Accent 5" w:uiPriority="62"/>
+    <w:lsdException w:name="Medium Shading 1 Accent 5" w:uiPriority="63"/>
+    <w:lsdException w:name="Medium Shading 2 Accent 5" w:uiPriority="64"/>
+    <w:lsdException w:name="Medium List 1 Accent 5" w:uiPriority="65"/>
+    <w:lsdException w:name="Medium List 2 Accent 5" w:uiPriority="66"/>
+    <w:lsdException w:name="Medium Grid 1 Accent 5" w:uiPriority="67"/>
+    <w:lsdException w:name="Medium Grid 2 Accent 5" w:uiPriority="68"/>
+    <w:lsdException w:name="Medium Grid 3 Accent 5" w:uiPriority="69"/>
+    <w:lsdException w:name="Dark List Accent 5" w:uiPriority="70"/>
+    <w:lsdException w:name="Colorful Shading Accent 5" w:uiPriority="71"/>
+    <w:lsdException w:name="Colorful List Accent 5" w:uiPriority="72"/>
+    <w:lsdException w:name="Colorful Grid Accent 5" w:uiPriority="73"/>
+    <w:lsdException w:name="Light Shading Accent 6" w:uiPriority="60"/>
+    <w:lsdException w:name="Light List Accent 6" w:uiPriority="61"/>
+    <w:lsdException w:name="Light Grid Accent 6" w:uiPriority="62"/>
+    <w:lsdException w:name="Medium Shading 1 Accent 6" w:uiPriority="63"/>
+    <w:lsdException w:name="Medium Shading 2 Accent 6" w:uiPriority="64"/>
+    <w:lsdException w:name="Medium List 1 Accent 6" w:uiPriority="65"/>
+    <w:lsdException w:name="Medium List 2 Accent 6" w:uiPriority="66"/>
+    <w:lsdException w:name="Medium Grid 1 Accent 6" w:uiPriority="67"/>
+    <w:lsdException w:name="Medium Grid 2 Accent 6" w:uiPriority="68"/>
+    <w:lsdException w:name="Medium Grid 3 Accent 6" w:uiPriority="69"/>
+    <w:lsdException w:name="Dark List Accent 6" w:uiPriority="70"/>
+    <w:lsdException w:name="Colorful Shading Accent 6" w:uiPriority="71"/>
+    <w:lsdException w:name="Colorful List Accent 6" w:uiPriority="72"/>
+    <w:lsdException w:name="Colorful Grid Accent 6" w:uiPriority="73"/>
+    <w:lsdException w:name="Subtle Emphasis" w:uiPriority="19" w:qFormat="1"/>
+    <w:lsdException w:name="Intense Emphasis" w:uiPriority="21" w:qFormat="1"/>
+    <w:lsdException w:name="Subtle Reference" w:uiPriority="31" w:qFormat="1"/>
+    <w:lsdException w:name="Intense Reference" w:uiPriority="32" w:qFormat="1"/>
+    <w:lsdException w:name="Book Title" w:uiPriority="33" w:qFormat="1"/>
+    <w:lsdException w:name="Bibliography" w:semiHidden="1" w:uiPriority="37" w:unhideWhenUsed="1"/>
+    <w:lsdException w:name="TOC Heading" w:semiHidden="1" w:uiPriority="39" w:unhideWhenUsed="1" w:qFormat="1"/>
+    <w:lsdException w:name="Grid Table Light" w:semiHidden="1" w:unhideWhenUsed="1"/>
+    <w:lsdException w:name="Grid Table 1 Light" w:semiHidden="1" w:unhideWhenUsed="1"/>
+    <w:lsdException w:name="Grid Table 2" w:semiHidden="1" w:unhideWhenUsed="1"/>
+    <w:lsdException w:name="Grid Table 3" w:semiHidden="1" w:unhideWhenUsed="1"/>
+    <w:lsdException w:name="Grid Table 4" w:uiPriority="49"/>
+    <w:lsdException w:name="Grid Table 5 Dark" w:uiPriority="50"/>
+    <w:lsdException w:name="Grid Table 6 Colorful" w:uiPriority="51"/>
+    <w:lsdException w:name="Grid Table 7 Colorful" w:uiPriority="52"/>
+    <w:lsdException w:name="Grid Table 1 Light Accent 1" w:uiPriority="46"/>
+    <w:lsdException w:name="Grid Table 2 Accent 1" w:uiPriority="47"/>
+    <w:lsdException w:name="Grid Table 3 Accent 1" w:uiPriority="48"/>
+    <w:lsdException w:name="Grid Table 4 Accent 1" w:uiPriority="49"/>
+    <w:lsdException w:name="Grid Table 5 Dark Accent 1" w:uiPriority="50"/>
+    <w:lsdException w:name="Grid Table 6 Colorful Accent 1" w:uiPriority="51"/>
+    <w:lsdException w:name="Grid Table 7 Colorful Accent 1" w:uiPriority="52"/>
+    <w:lsdException w:name="Grid Table 1 Light Accent 2" w:uiPriority="46"/>
+    <w:lsdException w:name="Grid Table 2 Accent 2" w:uiPriority="47"/>
+    <w:lsdException w:name="Grid Table 3 Accent 2" w:uiPriority="48"/>
+    <w:lsdException w:name="Grid Table 4 Accent 2" w:uiPriority="49"/>
+    <w:lsdException w:name="Grid Table 5 Dark Accent 2" w:uiPriority="50"/>
+    <w:lsdException w:name="Grid Table 6 Colorful Accent 2" w:uiPriority="51"/>
+    <w:lsdException w:name="Grid Table 7 Colorful Accent 2" w:uiPriority="52"/>
+    <w:lsdException w:name="Grid Table 1 Light Accent 3" w:uiPriority="46"/>
+    <w:lsdException w:name="Grid Table 2 Accent 3" w:uiPriority="47"/>
+    <w:lsdException w:name="Grid Table 3 Accent 3" w:uiPriority="48"/>
+    <w:lsdException w:name="Grid Table 4 Accent 3" w:uiPriority="49"/>
+    <w:lsdException w:name="Grid Table 5 Dark Accent 3" w:uiPriority="50"/>
+    <w:lsdException w:name="Grid Table 6 Colorful Accent 3" w:uiPriority="51"/>
+    <w:lsdException w:name="Grid Table 7 Colorful Accent 3" w:uiPriority="52"/>
+    <w:lsdException w:name="Grid Table 1 Light Accent 4" w:uiPriority="46"/>
+    <w:lsdException w:name="Grid Table 2 Accent 4" w:uiPriority="47"/>
+    <w:lsdException w:name="Grid Table 3 Accent 4" w:uiPriority="48"/>
+    <w:lsdException w:name="Grid Table 4 Accent 4" w:uiPriority="49"/>
+    <w:lsdException w:name="Grid Table 5 Dark Accent 4" w:uiPriority="50"/>
+    <w:lsdException w:name="Grid Table 6 Colorful Accent 4" w:uiPriority="51"/>
+    <w:lsdException w:name="Grid Table 7 Colorful Accent 4" w:uiPriority="52"/>
+    <w:lsdException w:name="Grid Table 1 Light Accent 5" w:uiPriority="46"/>
+    <w:lsdException w:name="Grid Table 2 Accent 5" w:uiPriority="47"/>
+    <w:lsdException w:name="Grid Table 3 Accent 5" w:uiPriority="48"/>
+    <w:lsdException w:name="Grid Table 4 Accent 5" w:uiPriority="49"/>
+    <w:lsdException w:name="Grid Table 5 Dark Accent 5" w:uiPriority="50"/>
+    <w:lsdException w:name="Grid Table 6 Colorful Accent 5" w:uiPriority="51"/>
+    <w:lsdException w:name="Grid Table 7 Colorful Accent 5" w:uiPriority="52"/>
+    <w:lsdException w:name="Grid Table 1 Light Accent 6" w:uiPriority="46"/>
+    <w:lsdException w:name="Grid Table 2 Accent 6" w:uiPriority="47"/>
+    <w:lsdException w:name="Grid Table 3 Accent 6" w:uiPriority="48"/>
+    <w:lsdException w:name="Grid Table 4 Accent 6" w:uiPriority="49"/>
+    <w:lsdException w:name="Grid Table 5 Dark Accent 6" w:uiPriority="50"/>
+    <w:lsdException w:name="Grid Table 6 Colorful Accent 6" w:uiPriority="51"/>
+    <w:lsdException w:name="Grid Table 7 Colorful Accent 6" w:uiPriority="52"/>
+    <w:lsdException w:name="List Table 1 Light" w:uiPriority="46"/>
+    <w:lsdException w:name="List Table 2" w:uiPriority="47"/>
+    <w:lsdException w:name="List Table 3" w:uiPriority="48"/>
+    <w:lsdException w:name="List Table 4" w:uiPriority="49"/>
+    <w:lsdException w:name="List Table 5 Dark" w:uiPriority="50"/>
+    <w:lsdException w:name="List Table 6 Colorful" w:uiPriority="51"/>
+    <w:lsdException w:name="List Table 7 Colorful" w:uiPriority="52"/>
+    <w:lsdException w:name="List Table 1 Light Accent 1" w:uiPriority="46"/>
+    <w:lsdException w:name="List Table 2 Accent 1" w:uiPriority="47"/>
+    <w:lsdException w:name="List Table 3 Accent 1" w:uiPriority="48"/>
+    <w:lsdException w:name="List Table 4 Accent 1" w:uiPriority="49"/>
+    <w:lsdException w:name="List Table 5 Dark Accent 1" w:uiPriority="50"/>
+    <w:lsdException w:name="List Table 6 Colorful Accent 1" w:uiPriority="51"/>
+    <w:lsdException w:name="List Table 7 Colorful Accent 1" w:uiPriority="52"/>
+    <w:lsdException w:name="List Table 1 Light Accent 2" w:uiPriority="46"/>
+    <w:lsdException w:name="List Table 2 Accent 2" w:uiPriority="47"/>
+    <w:lsdException w:name="List Table 3 Accent 2" w:uiPriority="48"/>
+    <w:lsdException w:name="List Table 4 Accent 2" w:uiPriority="49"/>
+    <w:lsdException w:name="List Table 5 Dark Accent 2" w:uiPriority="50"/>
+    <w:lsdException w:name="List Table 6 Colorful Accent 2" w:uiPriority="51"/>
+    <w:lsdException w:name="List Table 7 Colorful Accent 2" w:uiPriority="52"/>
+    <w:lsdException w:name="List Table 1 Light Accent 3" w:uiPriority="46"/>
+    <w:lsdException w:name="List Table 2 Accent 3" w:uiPriority="47"/>
+    <w:lsdException w:name="List Table 3 Accent 3" w:uiPriority="48"/>
+    <w:lsdException w:name="List Table 4 Accent 3" w:uiPriority="49"/>
+    <w:lsdException w:name="List Table 5 Dark Accent 3" w:uiPriority="50"/>
+    <w:lsdException w:name="List Table 6 Colorful Accent 3" w:uiPriority="51"/>
+    <w:lsdException w:name="List Table 7 Colorful Accent 3" w:uiPriority="52"/>
+    <w:lsdException w:name="List Table 1 Light Accent 4" w:uiPriority="46"/>
+    <w:lsdException w:name="List Table 2 Accent 4" w:uiPriority="47"/>
+    <w:lsdException w:name="List Table 3 Accent 4" w:uiPriority="48"/>
+    <w:lsdException w:name="List Table 4 Accent 4" w:uiPriority="49"/>
+    <w:lsdException w:name="List Table 5 Dark Accent 4" w:uiPriority="50"/>
+    <w:lsdException w:name="List Table 6 Colorful Accent 4" w:uiPriority="51"/>
+    <w:lsdException w:name="List Table 7 Colorful Accent 4" w:uiPriority="52"/>
+    <w:lsdException w:name="List Table 1 Light Accent 5" w:uiPriority="46"/>
+    <w:lsdException w:name="List Table 2 Accent 5" w:uiPriority="47"/>
+    <w:lsdException w:name="List Table 3 Accent 5" w:uiPriority="48"/>
+    <w:lsdException w:name="List Table 4 Accent 5" w:uiPriority="49"/>
+    <w:lsdException w:name="List Table 5 Dark Accent 5" w:uiPriority="50"/>
+    <w:lsdException w:name="List Table 6 Colorful Accent 5" w:uiPriority="51"/>
+    <w:lsdException w:name="List Table 7 Colorful Accent 5" w:uiPriority="52"/>
+    <w:lsdException w:name="List Table 1 Light Accent 6" w:uiPriority="46"/>
+    <w:lsdException w:name="List Table 2 Accent 6" w:uiPriority="47"/>
+    <w:lsdException w:name="List Table 3 Accent 6" w:uiPriority="48"/>
+    <w:lsdException w:name="List Table 4 Accent 6" w:uiPriority="49"/>
+    <w:lsdException w:name="List Table 5 Dark Accent 6" w:uiPriority="50"/>
+    <w:lsdException w:name="List Table 6 Colorful Accent 6" w:uiPriority="51"/>
+    <w:lsdException w:name="List Table 7 Colorful Accent 6" w:uiPriority="52"/>
+    <w:lsdException w:name="Mention" w:semiHidden="1" w:unhideWhenUsed="1"/>
+    <w:lsdException w:name="Smart Hyperlink" w:semiHidden="1" w:unhideWhenUsed="1"/>
+    <w:lsdException w:name="Hashtag" w:semiHidden="1" w:unhideWhenUsed="1"/>
+    <w:lsdException w:name="Unresolved Mention" w:semiHidden="1" w:unhideWhenUsed="1"/>
   </w:latentStyles>
   <w:style w:type="paragraph" w:default="1" w:styleId="Normal">
     <w:name w:val="Normal"/>
@@ -5123,7 +5566,6 @@
       <w:spacing w:after="0" w:line="240" w:lineRule="auto"/>
     </w:pPr>
     <w:tblPr>
-      <w:tblInd w:w="0" w:type="dxa"/>
       <w:tblBorders>
         <w:top w:val="single" w:sz="4" w:space="0" w:color="auto"/>
         <w:left w:val="single" w:sz="4" w:space="0" w:color="auto"/>
@@ -5132,367 +5574,6 @@
         <w:insideH w:val="single" w:sz="4" w:space="0" w:color="auto"/>
         <w:insideV w:val="single" w:sz="4" w:space="0" w:color="auto"/>
       </w:tblBorders>
-      <w:tblCellMar>
-        <w:top w:w="0" w:type="dxa"/>
-        <w:left w:w="108" w:type="dxa"/>
-        <w:bottom w:w="0" w:type="dxa"/>
-        <w:right w:w="108" w:type="dxa"/>
-      </w:tblCellMar>
-    </w:tblPr>
-  </w:style>
-  <w:style w:type="character" w:styleId="Hyperlink">
-    <w:name w:val="Hyperlink"/>
-    <w:basedOn w:val="DefaultParagraphFont"/>
-    <w:uiPriority w:val="99"/>
-    <w:semiHidden/>
-    <w:unhideWhenUsed/>
-    <w:rsid w:val="00EE21D8"/>
-    <w:rPr>
-      <w:color w:val="0000FF"/>
-      <w:u w:val="single"/>
-    </w:rPr>
-  </w:style>
-  <w:style w:type="character" w:customStyle="1" w:styleId="block">
-    <w:name w:val="block"/>
-    <w:basedOn w:val="DefaultParagraphFont"/>
-    <w:rsid w:val="00EE21D8"/>
-  </w:style>
-  <w:style w:type="character" w:styleId="Strong">
-    <w:name w:val="Strong"/>
-    <w:basedOn w:val="DefaultParagraphFont"/>
-    <w:uiPriority w:val="22"/>
-    <w:qFormat/>
-    <w:rsid w:val="00FE7C00"/>
-    <w:rPr>
-      <w:b/>
-      <w:bCs/>
-    </w:rPr>
-  </w:style>
-  <w:style w:type="paragraph" w:styleId="ListParagraph">
-    <w:name w:val="List Paragraph"/>
-    <w:basedOn w:val="Normal"/>
-    <w:uiPriority w:val="34"/>
-    <w:qFormat/>
-    <w:rsid w:val="00790E73"/>
-    <w:pPr>
-      <w:ind w:left="720"/>
-      <w:contextualSpacing/>
-    </w:pPr>
-  </w:style>
-  <w:style w:type="paragraph" w:styleId="PlainText">
-    <w:name w:val="Plain Text"/>
-    <w:basedOn w:val="Normal"/>
-    <w:link w:val="PlainTextChar"/>
-    <w:uiPriority w:val="99"/>
-    <w:unhideWhenUsed/>
-    <w:rsid w:val="00AB2424"/>
-    <w:pPr>
-      <w:spacing w:after="0" w:line="240" w:lineRule="auto"/>
-    </w:pPr>
-    <w:rPr>
-      <w:rFonts w:ascii="Calibri" w:hAnsi="Calibri"/>
-      <w:szCs w:val="21"/>
-    </w:rPr>
-  </w:style>
-  <w:style w:type="character" w:customStyle="1" w:styleId="PlainTextChar">
-    <w:name w:val="Plain Text Char"/>
-    <w:basedOn w:val="DefaultParagraphFont"/>
-    <w:link w:val="PlainText"/>
-    <w:uiPriority w:val="99"/>
-    <w:rsid w:val="00AB2424"/>
-    <w:rPr>
-      <w:rFonts w:ascii="Calibri" w:hAnsi="Calibri"/>
-      <w:szCs w:val="21"/>
-    </w:rPr>
-  </w:style>
-</w:styles>
-</file>
-
-<file path=word/stylesWithEffects.xml><?xml version="1.0" encoding="utf-8"?>
-<w:styles xmlns:wpc="http://schemas.microsoft.com/office/word/2010/wordprocessingCanvas" xmlns:mo="http://schemas.microsoft.com/office/mac/office/2008/main" xmlns:mc="http://schemas.openxmlformats.org/markup-compatibility/2006" xmlns:mv="urn:schemas-microsoft-com:mac:vml" xmlns:o="urn:schemas-microsoft-com:office:office" xmlns:r="http://schemas.openxmlformats.org/officeDocument/2006/relationships" xmlns:m="http://schemas.openxmlformats.org/officeDocument/2006/math" xmlns:v="urn:schemas-microsoft-com:vml" xmlns:wp14="http://schemas.microsoft.com/office/word/2010/wordprocessingDrawing" xmlns:wp="http://schemas.openxmlformats.org/drawingml/2006/wordprocessingDrawing" xmlns:w10="urn:schemas-microsoft-com:office:word" xmlns:w="http://schemas.openxmlformats.org/wordprocessingml/2006/main" xmlns:w14="http://schemas.microsoft.com/office/word/2010/wordml" xmlns:wpg="http://schemas.microsoft.com/office/word/2010/wordprocessingGroup" xmlns:wpi="http://schemas.microsoft.com/office/word/2010/wordprocessingInk" xmlns:wne="http://schemas.microsoft.com/office/word/2006/wordml" xmlns:wps="http://schemas.microsoft.com/office/word/2010/wordprocessingShape" mc:Ignorable="w14 wp14">
-  <w:docDefaults>
-    <w:rPrDefault>
-      <w:rPr>
-        <w:rFonts w:asciiTheme="minorHAnsi" w:eastAsiaTheme="minorHAnsi" w:hAnsiTheme="minorHAnsi" w:cstheme="minorBidi"/>
-        <w:sz w:val="22"/>
-        <w:szCs w:val="22"/>
-        <w:lang w:val="en-US" w:eastAsia="en-US" w:bidi="ar-SA"/>
-      </w:rPr>
-    </w:rPrDefault>
-    <w:pPrDefault>
-      <w:pPr>
-        <w:spacing w:after="200" w:line="276" w:lineRule="auto"/>
-      </w:pPr>
-    </w:pPrDefault>
-  </w:docDefaults>
-  <w:latentStyles w:defLockedState="0" w:defUIPriority="99" w:defSemiHidden="1" w:defUnhideWhenUsed="1" w:defQFormat="0" w:count="276">
-    <w:lsdException w:name="Normal" w:semiHidden="0" w:uiPriority="0" w:unhideWhenUsed="0" w:qFormat="1"/>
-    <w:lsdException w:name="heading 1" w:semiHidden="0" w:uiPriority="9" w:unhideWhenUsed="0" w:qFormat="1"/>
-    <w:lsdException w:name="heading 2" w:uiPriority="9" w:qFormat="1"/>
-    <w:lsdException w:name="heading 3" w:uiPriority="9" w:qFormat="1"/>
-    <w:lsdException w:name="heading 4" w:uiPriority="9" w:qFormat="1"/>
-    <w:lsdException w:name="heading 5" w:uiPriority="9" w:qFormat="1"/>
-    <w:lsdException w:name="heading 6" w:uiPriority="9" w:qFormat="1"/>
-    <w:lsdException w:name="heading 7" w:uiPriority="9" w:qFormat="1"/>
-    <w:lsdException w:name="heading 8" w:uiPriority="9" w:qFormat="1"/>
-    <w:lsdException w:name="heading 9" w:uiPriority="9" w:qFormat="1"/>
-    <w:lsdException w:name="toc 1" w:uiPriority="39"/>
-    <w:lsdException w:name="toc 2" w:uiPriority="39"/>
-    <w:lsdException w:name="toc 3" w:uiPriority="39"/>
-    <w:lsdException w:name="toc 4" w:uiPriority="39"/>
-    <w:lsdException w:name="toc 5" w:uiPriority="39"/>
-    <w:lsdException w:name="toc 6" w:uiPriority="39"/>
-    <w:lsdException w:name="toc 7" w:uiPriority="39"/>
-    <w:lsdException w:name="toc 8" w:uiPriority="39"/>
-    <w:lsdException w:name="toc 9" w:uiPriority="39"/>
-    <w:lsdException w:name="caption" w:uiPriority="35" w:qFormat="1"/>
-    <w:lsdException w:name="Title" w:semiHidden="0" w:uiPriority="10" w:unhideWhenUsed="0" w:qFormat="1"/>
-    <w:lsdException w:name="Default Paragraph Font" w:uiPriority="1"/>
-    <w:lsdException w:name="Subtitle" w:semiHidden="0" w:uiPriority="11" w:unhideWhenUsed="0" w:qFormat="1"/>
-    <w:lsdException w:name="Strong" w:semiHidden="0" w:uiPriority="22" w:unhideWhenUsed="0" w:qFormat="1"/>
-    <w:lsdException w:name="Emphasis" w:semiHidden="0" w:uiPriority="20" w:unhideWhenUsed="0" w:qFormat="1"/>
-    <w:lsdException w:name="Table Grid" w:semiHidden="0" w:uiPriority="59" w:unhideWhenUsed="0"/>
-    <w:lsdException w:name="Placeholder Text" w:unhideWhenUsed="0"/>
-    <w:lsdException w:name="No Spacing" w:semiHidden="0" w:uiPriority="1" w:unhideWhenUsed="0" w:qFormat="1"/>
-    <w:lsdException w:name="Light Shading" w:semiHidden="0" w:uiPriority="60" w:unhideWhenUsed="0"/>
-    <w:lsdException w:name="Light List" w:semiHidden="0" w:uiPriority="61" w:unhideWhenUsed="0"/>
-    <w:lsdException w:name="Light Grid" w:semiHidden="0" w:uiPriority="62" w:unhideWhenUsed="0"/>
-    <w:lsdException w:name="Medium Shading 1" w:semiHidden="0" w:uiPriority="63" w:unhideWhenUsed="0"/>
-    <w:lsdException w:name="Medium Shading 2" w:semiHidden="0" w:uiPriority="64" w:unhideWhenUsed="0"/>
-    <w:lsdException w:name="Medium List 1" w:semiHidden="0" w:uiPriority="65" w:unhideWhenUsed="0"/>
-    <w:lsdException w:name="Medium List 2" w:semiHidden="0" w:uiPriority="66" w:unhideWhenUsed="0"/>
-    <w:lsdException w:name="Medium Grid 1" w:semiHidden="0" w:uiPriority="67" w:unhideWhenUsed="0"/>
-    <w:lsdException w:name="Medium Grid 2" w:semiHidden="0" w:uiPriority="68" w:unhideWhenUsed="0"/>
-    <w:lsdException w:name="Medium Grid 3" w:semiHidden="0" w:uiPriority="69" w:unhideWhenUsed="0"/>
-    <w:lsdException w:name="Dark List" w:semiHidden="0" w:uiPriority="70" w:unhideWhenUsed="0"/>
-    <w:lsdException w:name="Colorful Shading" w:semiHidden="0" w:uiPriority="71" w:unhideWhenUsed="0"/>
-    <w:lsdException w:name="Colorful List" w:semiHidden="0" w:uiPriority="72" w:unhideWhenUsed="0"/>
-    <w:lsdException w:name="Colorful Grid" w:semiHidden="0" w:uiPriority="73" w:unhideWhenUsed="0"/>
-    <w:lsdException w:name="Light Shading Accent 1" w:semiHidden="0" w:uiPriority="60" w:unhideWhenUsed="0"/>
-    <w:lsdException w:name="Light List Accent 1" w:semiHidden="0" w:uiPriority="61" w:unhideWhenUsed="0"/>
-    <w:lsdException w:name="Light Grid Accent 1" w:semiHidden="0" w:uiPriority="62" w:unhideWhenUsed="0"/>
-    <w:lsdException w:name="Medium Shading 1 Accent 1" w:semiHidden="0" w:uiPriority="63" w:unhideWhenUsed="0"/>
-    <w:lsdException w:name="Medium Shading 2 Accent 1" w:semiHidden="0" w:uiPriority="64" w:unhideWhenUsed="0"/>
-    <w:lsdException w:name="Medium List 1 Accent 1" w:semiHidden="0" w:uiPriority="65" w:unhideWhenUsed="0"/>
-    <w:lsdException w:name="Revision" w:unhideWhenUsed="0"/>
-    <w:lsdException w:name="List Paragraph" w:semiHidden="0" w:uiPriority="34" w:unhideWhenUsed="0" w:qFormat="1"/>
-    <w:lsdException w:name="Quote" w:semiHidden="0" w:uiPriority="29" w:unhideWhenUsed="0" w:qFormat="1"/>
-    <w:lsdException w:name="Intense Quote" w:semiHidden="0" w:uiPriority="30" w:unhideWhenUsed="0" w:qFormat="1"/>
-    <w:lsdException w:name="Medium List 2 Accent 1" w:semiHidden="0" w:uiPriority="66" w:unhideWhenUsed="0"/>
-    <w:lsdException w:name="Medium Grid 1 Accent 1" w:semiHidden="0" w:uiPriority="67" w:unhideWhenUsed="0"/>
-    <w:lsdException w:name="Medium Grid 2 Accent 1" w:semiHidden="0" w:uiPriority="68" w:unhideWhenUsed="0"/>
-    <w:lsdException w:name="Medium Grid 3 Accent 1" w:semiHidden="0" w:uiPriority="69" w:unhideWhenUsed="0"/>
-    <w:lsdException w:name="Dark List Accent 1" w:semiHidden="0" w:uiPriority="70" w:unhideWhenUsed="0"/>
-    <w:lsdException w:name="Colorful Shading Accent 1" w:semiHidden="0" w:uiPriority="71" w:unhideWhenUsed="0"/>
-    <w:lsdException w:name="Colorful List Accent 1" w:semiHidden="0" w:uiPriority="72" w:unhideWhenUsed="0"/>
-    <w:lsdException w:name="Colorful Grid Accent 1" w:semiHidden="0" w:uiPriority="73" w:unhideWhenUsed="0"/>
-    <w:lsdException w:name="Light Shading Accent 2" w:semiHidden="0" w:uiPriority="60" w:unhideWhenUsed="0"/>
-    <w:lsdException w:name="Light List Accent 2" w:semiHidden="0" w:uiPriority="61" w:unhideWhenUsed="0"/>
-    <w:lsdException w:name="Light Grid Accent 2" w:semiHidden="0" w:uiPriority="62" w:unhideWhenUsed="0"/>
-    <w:lsdException w:name="Medium Shading 1 Accent 2" w:semiHidden="0" w:uiPriority="63" w:unhideWhenUsed="0"/>
-    <w:lsdException w:name="Medium Shading 2 Accent 2" w:semiHidden="0" w:uiPriority="64" w:unhideWhenUsed="0"/>
-    <w:lsdException w:name="Medium List 1 Accent 2" w:semiHidden="0" w:uiPriority="65" w:unhideWhenUsed="0"/>
-    <w:lsdException w:name="Medium List 2 Accent 2" w:semiHidden="0" w:uiPriority="66" w:unhideWhenUsed="0"/>
-    <w:lsdException w:name="Medium Grid 1 Accent 2" w:semiHidden="0" w:uiPriority="67" w:unhideWhenUsed="0"/>
-    <w:lsdException w:name="Medium Grid 2 Accent 2" w:semiHidden="0" w:uiPriority="68" w:unhideWhenUsed="0"/>
-    <w:lsdException w:name="Medium Grid 3 Accent 2" w:semiHidden="0" w:uiPriority="69" w:unhideWhenUsed="0"/>
-    <w:lsdException w:name="Dark List Accent 2" w:semiHidden="0" w:uiPriority="70" w:unhideWhenUsed="0"/>
-    <w:lsdException w:name="Colorful Shading Accent 2" w:semiHidden="0" w:uiPriority="71" w:unhideWhenUsed="0"/>
-    <w:lsdException w:name="Colorful List Accent 2" w:semiHidden="0" w:uiPriority="72" w:unhideWhenUsed="0"/>
-    <w:lsdException w:name="Colorful Grid Accent 2" w:semiHidden="0" w:uiPriority="73" w:unhideWhenUsed="0"/>
-    <w:lsdException w:name="Light Shading Accent 3" w:semiHidden="0" w:uiPriority="60" w:unhideWhenUsed="0"/>
-    <w:lsdException w:name="Light List Accent 3" w:semiHidden="0" w:uiPriority="61" w:unhideWhenUsed="0"/>
-    <w:lsdException w:name="Light Grid Accent 3" w:semiHidden="0" w:uiPriority="62" w:unhideWhenUsed="0"/>
-    <w:lsdException w:name="Medium Shading 1 Accent 3" w:semiHidden="0" w:uiPriority="63" w:unhideWhenUsed="0"/>
-    <w:lsdException w:name="Medium Shading 2 Accent 3" w:semiHidden="0" w:uiPriority="64" w:unhideWhenUsed="0"/>
-    <w:lsdException w:name="Medium List 1 Accent 3" w:semiHidden="0" w:uiPriority="65" w:unhideWhenUsed="0"/>
-    <w:lsdException w:name="Medium List 2 Accent 3" w:semiHidden="0" w:uiPriority="66" w:unhideWhenUsed="0"/>
-    <w:lsdException w:name="Medium Grid 1 Accent 3" w:semiHidden="0" w:uiPriority="67" w:unhideWhenUsed="0"/>
-    <w:lsdException w:name="Medium Grid 2 Accent 3" w:semiHidden="0" w:uiPriority="68" w:unhideWhenUsed="0"/>
-    <w:lsdException w:name="Medium Grid 3 Accent 3" w:semiHidden="0" w:uiPriority="69" w:unhideWhenUsed="0"/>
-    <w:lsdException w:name="Dark List Accent 3" w:semiHidden="0" w:uiPriority="70" w:unhideWhenUsed="0"/>
-    <w:lsdException w:name="Colorful Shading Accent 3" w:semiHidden="0" w:uiPriority="71" w:unhideWhenUsed="0"/>
-    <w:lsdException w:name="Colorful List Accent 3" w:semiHidden="0" w:uiPriority="72" w:unhideWhenUsed="0"/>
-    <w:lsdException w:name="Colorful Grid Accent 3" w:semiHidden="0" w:uiPriority="73" w:unhideWhenUsed="0"/>
-    <w:lsdException w:name="Light Shading Accent 4" w:semiHidden="0" w:uiPriority="60" w:unhideWhenUsed="0"/>
-    <w:lsdException w:name="Light List Accent 4" w:semiHidden="0" w:uiPriority="61" w:unhideWhenUsed="0"/>
-    <w:lsdException w:name="Light Grid Accent 4" w:semiHidden="0" w:uiPriority="62" w:unhideWhenUsed="0"/>
-    <w:lsdException w:name="Medium Shading 1 Accent 4" w:semiHidden="0" w:uiPriority="63" w:unhideWhenUsed="0"/>
-    <w:lsdException w:name="Medium Shading 2 Accent 4" w:semiHidden="0" w:uiPriority="64" w:unhideWhenUsed="0"/>
-    <w:lsdException w:name="Medium List 1 Accent 4" w:semiHidden="0" w:uiPriority="65" w:unhideWhenUsed="0"/>
-    <w:lsdException w:name="Medium List 2 Accent 4" w:semiHidden="0" w:uiPriority="66" w:unhideWhenUsed="0"/>
-    <w:lsdException w:name="Medium Grid 1 Accent 4" w:semiHidden="0" w:uiPriority="67" w:unhideWhenUsed="0"/>
-    <w:lsdException w:name="Medium Grid 2 Accent 4" w:semiHidden="0" w:uiPriority="68" w:unhideWhenUsed="0"/>
-    <w:lsdException w:name="Medium Grid 3 Accent 4" w:semiHidden="0" w:uiPriority="69" w:unhideWhenUsed="0"/>
-    <w:lsdException w:name="Dark List Accent 4" w:semiHidden="0" w:uiPriority="70" w:unhideWhenUsed="0"/>
-    <w:lsdException w:name="Colorful Shading Accent 4" w:semiHidden="0" w:uiPriority="71" w:unhideWhenUsed="0"/>
-    <w:lsdException w:name="Colorful List Accent 4" w:semiHidden="0" w:uiPriority="72" w:unhideWhenUsed="0"/>
-    <w:lsdException w:name="Colorful Grid Accent 4" w:semiHidden="0" w:uiPriority="73" w:unhideWhenUsed="0"/>
-    <w:lsdException w:name="Light Shading Accent 5" w:semiHidden="0" w:uiPriority="60" w:unhideWhenUsed="0"/>
-    <w:lsdException w:name="Light List Accent 5" w:semiHidden="0" w:uiPriority="61" w:unhideWhenUsed="0"/>
-    <w:lsdException w:name="Light Grid Accent 5" w:semiHidden="0" w:uiPriority="62" w:unhideWhenUsed="0"/>
-    <w:lsdException w:name="Medium Shading 1 Accent 5" w:semiHidden="0" w:uiPriority="63" w:unhideWhenUsed="0"/>
-    <w:lsdException w:name="Medium Shading 2 Accent 5" w:semiHidden="0" w:uiPriority="64" w:unhideWhenUsed="0"/>
-    <w:lsdException w:name="Medium List 1 Accent 5" w:semiHidden="0" w:uiPriority="65" w:unhideWhenUsed="0"/>
-    <w:lsdException w:name="Medium List 2 Accent 5" w:semiHidden="0" w:uiPriority="66" w:unhideWhenUsed="0"/>
-    <w:lsdException w:name="Medium Grid 1 Accent 5" w:semiHidden="0" w:uiPriority="67" w:unhideWhenUsed="0"/>
-    <w:lsdException w:name="Medium Grid 2 Accent 5" w:semiHidden="0" w:uiPriority="68" w:unhideWhenUsed="0"/>
-    <w:lsdException w:name="Medium Grid 3 Accent 5" w:semiHidden="0" w:uiPriority="69" w:unhideWhenUsed="0"/>
-    <w:lsdException w:name="Dark List Accent 5" w:semiHidden="0" w:uiPriority="70" w:unhideWhenUsed="0"/>
-    <w:lsdException w:name="Colorful Shading Accent 5" w:semiHidden="0" w:uiPriority="71" w:unhideWhenUsed="0"/>
-    <w:lsdException w:name="Colorful List Accent 5" w:semiHidden="0" w:uiPriority="72" w:unhideWhenUsed="0"/>
-    <w:lsdException w:name="Colorful Grid Accent 5" w:semiHidden="0" w:uiPriority="73" w:unhideWhenUsed="0"/>
-    <w:lsdException w:name="Light Shading Accent 6" w:semiHidden="0" w:uiPriority="60" w:unhideWhenUsed="0"/>
-    <w:lsdException w:name="Light List Accent 6" w:semiHidden="0" w:uiPriority="61" w:unhideWhenUsed="0"/>
-    <w:lsdException w:name="Light Grid Accent 6" w:semiHidden="0" w:uiPriority="62" w:unhideWhenUsed="0"/>
-    <w:lsdException w:name="Medium Shading 1 Accent 6" w:semiHidden="0" w:uiPriority="63" w:unhideWhenUsed="0"/>
-    <w:lsdException w:name="Medium Shading 2 Accent 6" w:semiHidden="0" w:uiPriority="64" w:unhideWhenUsed="0"/>
-    <w:lsdException w:name="Medium List 1 Accent 6" w:semiHidden="0" w:uiPriority="65" w:unhideWhenUsed="0"/>
-    <w:lsdException w:name="Medium List 2 Accent 6" w:semiHidden="0" w:uiPriority="66" w:unhideWhenUsed="0"/>
-    <w:lsdException w:name="Medium Grid 1 Accent 6" w:semiHidden="0" w:uiPriority="67" w:unhideWhenUsed="0"/>
-    <w:lsdException w:name="Medium Grid 2 Accent 6" w:semiHidden="0" w:uiPriority="68" w:unhideWhenUsed="0"/>
-    <w:lsdException w:name="Medium Grid 3 Accent 6" w:semiHidden="0" w:uiPriority="69" w:unhideWhenUsed="0"/>
-    <w:lsdException w:name="Dark List Accent 6" w:semiHidden="0" w:uiPriority="70" w:unhideWhenUsed="0"/>
-    <w:lsdException w:name="Colorful Shading Accent 6" w:semiHidden="0" w:uiPriority="71" w:unhideWhenUsed="0"/>
-    <w:lsdException w:name="Colorful List Accent 6" w:semiHidden="0" w:uiPriority="72" w:unhideWhenUsed="0"/>
-    <w:lsdException w:name="Colorful Grid Accent 6" w:semiHidden="0" w:uiPriority="73" w:unhideWhenUsed="0"/>
-    <w:lsdException w:name="Subtle Emphasis" w:semiHidden="0" w:uiPriority="19" w:unhideWhenUsed="0" w:qFormat="1"/>
-    <w:lsdException w:name="Intense Emphasis" w:semiHidden="0" w:uiPriority="21" w:unhideWhenUsed="0" w:qFormat="1"/>
-    <w:lsdException w:name="Subtle Reference" w:semiHidden="0" w:uiPriority="31" w:unhideWhenUsed="0" w:qFormat="1"/>
-    <w:lsdException w:name="Intense Reference" w:semiHidden="0" w:uiPriority="32" w:unhideWhenUsed="0" w:qFormat="1"/>
-    <w:lsdException w:name="Book Title" w:semiHidden="0" w:uiPriority="33" w:unhideWhenUsed="0" w:qFormat="1"/>
-    <w:lsdException w:name="Bibliography" w:uiPriority="37"/>
-    <w:lsdException w:name="TOC Heading" w:uiPriority="39" w:qFormat="1"/>
-  </w:latentStyles>
-  <w:style w:type="paragraph" w:default="1" w:styleId="Normal">
-    <w:name w:val="Normal"/>
-    <w:qFormat/>
-  </w:style>
-  <w:style w:type="character" w:default="1" w:styleId="DefaultParagraphFont">
-    <w:name w:val="Default Paragraph Font"/>
-    <w:uiPriority w:val="1"/>
-    <w:semiHidden/>
-    <w:unhideWhenUsed/>
-  </w:style>
-  <w:style w:type="table" w:default="1" w:styleId="TableNormal">
-    <w:name w:val="Normal Table"/>
-    <w:uiPriority w:val="99"/>
-    <w:semiHidden/>
-    <w:unhideWhenUsed/>
-    <w:tblPr>
-      <w:tblInd w:w="0" w:type="dxa"/>
-      <w:tblCellMar>
-        <w:top w:w="0" w:type="dxa"/>
-        <w:left w:w="108" w:type="dxa"/>
-        <w:bottom w:w="0" w:type="dxa"/>
-        <w:right w:w="108" w:type="dxa"/>
-      </w:tblCellMar>
-    </w:tblPr>
-  </w:style>
-  <w:style w:type="numbering" w:default="1" w:styleId="NoList">
-    <w:name w:val="No List"/>
-    <w:uiPriority w:val="99"/>
-    <w:semiHidden/>
-    <w:unhideWhenUsed/>
-  </w:style>
-  <w:style w:type="paragraph" w:styleId="Header">
-    <w:name w:val="header"/>
-    <w:basedOn w:val="Normal"/>
-    <w:link w:val="HeaderChar"/>
-    <w:uiPriority w:val="99"/>
-    <w:unhideWhenUsed/>
-    <w:rsid w:val="00F6152A"/>
-    <w:pPr>
-      <w:tabs>
-        <w:tab w:val="center" w:pos="4680"/>
-        <w:tab w:val="right" w:pos="9360"/>
-      </w:tabs>
-      <w:spacing w:after="0" w:line="240" w:lineRule="auto"/>
-    </w:pPr>
-  </w:style>
-  <w:style w:type="character" w:customStyle="1" w:styleId="HeaderChar">
-    <w:name w:val="Header Char"/>
-    <w:basedOn w:val="DefaultParagraphFont"/>
-    <w:link w:val="Header"/>
-    <w:uiPriority w:val="99"/>
-    <w:rsid w:val="00F6152A"/>
-  </w:style>
-  <w:style w:type="paragraph" w:styleId="Footer">
-    <w:name w:val="footer"/>
-    <w:basedOn w:val="Normal"/>
-    <w:link w:val="FooterChar"/>
-    <w:uiPriority w:val="99"/>
-    <w:unhideWhenUsed/>
-    <w:rsid w:val="00F6152A"/>
-    <w:pPr>
-      <w:tabs>
-        <w:tab w:val="center" w:pos="4680"/>
-        <w:tab w:val="right" w:pos="9360"/>
-      </w:tabs>
-      <w:spacing w:after="0" w:line="240" w:lineRule="auto"/>
-    </w:pPr>
-  </w:style>
-  <w:style w:type="character" w:customStyle="1" w:styleId="FooterChar">
-    <w:name w:val="Footer Char"/>
-    <w:basedOn w:val="DefaultParagraphFont"/>
-    <w:link w:val="Footer"/>
-    <w:uiPriority w:val="99"/>
-    <w:rsid w:val="00F6152A"/>
-  </w:style>
-  <w:style w:type="paragraph" w:styleId="BalloonText">
-    <w:name w:val="Balloon Text"/>
-    <w:basedOn w:val="Normal"/>
-    <w:link w:val="BalloonTextChar"/>
-    <w:uiPriority w:val="99"/>
-    <w:semiHidden/>
-    <w:unhideWhenUsed/>
-    <w:rsid w:val="00F6152A"/>
-    <w:pPr>
-      <w:spacing w:after="0" w:line="240" w:lineRule="auto"/>
-    </w:pPr>
-    <w:rPr>
-      <w:rFonts w:ascii="Tahoma" w:hAnsi="Tahoma" w:cs="Tahoma"/>
-      <w:sz w:val="16"/>
-      <w:szCs w:val="16"/>
-    </w:rPr>
-  </w:style>
-  <w:style w:type="character" w:customStyle="1" w:styleId="BalloonTextChar">
-    <w:name w:val="Balloon Text Char"/>
-    <w:basedOn w:val="DefaultParagraphFont"/>
-    <w:link w:val="BalloonText"/>
-    <w:uiPriority w:val="99"/>
-    <w:semiHidden/>
-    <w:rsid w:val="00F6152A"/>
-    <w:rPr>
-      <w:rFonts w:ascii="Tahoma" w:hAnsi="Tahoma" w:cs="Tahoma"/>
-      <w:sz w:val="16"/>
-      <w:szCs w:val="16"/>
-    </w:rPr>
-  </w:style>
-  <w:style w:type="table" w:styleId="TableGrid">
-    <w:name w:val="Table Grid"/>
-    <w:basedOn w:val="TableNormal"/>
-    <w:uiPriority w:val="59"/>
-    <w:rsid w:val="00F6152A"/>
-    <w:pPr>
-      <w:spacing w:after="0" w:line="240" w:lineRule="auto"/>
-    </w:pPr>
-    <w:tblPr>
-      <w:tblInd w:w="0" w:type="dxa"/>
-      <w:tblBorders>
-        <w:top w:val="single" w:sz="4" w:space="0" w:color="auto"/>
-        <w:left w:val="single" w:sz="4" w:space="0" w:color="auto"/>
-        <w:bottom w:val="single" w:sz="4" w:space="0" w:color="auto"/>
-        <w:right w:val="single" w:sz="4" w:space="0" w:color="auto"/>
-        <w:insideH w:val="single" w:sz="4" w:space="0" w:color="auto"/>
-        <w:insideV w:val="single" w:sz="4" w:space="0" w:color="auto"/>
-      </w:tblBorders>
-      <w:tblCellMar>
-        <w:top w:w="0" w:type="dxa"/>
-        <w:left w:w="108" w:type="dxa"/>
-        <w:bottom w:w="0" w:type="dxa"/>
-        <w:right w:w="108" w:type="dxa"/>
-      </w:tblCellMar>
     </w:tblPr>
   </w:style>
   <w:style w:type="character" w:styleId="Hyperlink">

</xml_diff>